<commit_message>
Menu added and documentation
</commit_message>
<xml_diff>
--- a/Doc/AO - SPL's/200108 BR Sjabloon Technisch ontwerp.docx
+++ b/Doc/AO - SPL's/200108 BR Sjabloon Technisch ontwerp.docx
@@ -1,50 +1,36 @@
 
 <file path=word/document.xml><?xml version="1.0" encoding="utf-8"?>
-<w:document xmlns:wpc="http://schemas.microsoft.com/office/word/2010/wordprocessingCanvas" xmlns:cx="http://schemas.microsoft.com/office/drawing/2014/chartex" xmlns:cx1="http://schemas.microsoft.com/office/drawing/2015/9/8/chartex" xmlns:mc="http://schemas.openxmlformats.org/markup-compatibility/2006" xmlns:o="urn:schemas-microsoft-com:office:office" xmlns:r="http://schemas.openxmlformats.org/officeDocument/2006/relationships" xmlns:m="http://schemas.openxmlformats.org/officeDocument/2006/math" xmlns:v="urn:schemas-microsoft-com:vml" xmlns:wp14="http://schemas.microsoft.com/office/word/2010/wordprocessingDrawing" xmlns:wp="http://schemas.openxmlformats.org/drawingml/2006/wordprocessingDrawing" xmlns:w10="urn:schemas-microsoft-com:office:word" xmlns:w="http://schemas.openxmlformats.org/wordprocessingml/2006/main" xmlns:w14="http://schemas.microsoft.com/office/word/2010/wordml" xmlns:w15="http://schemas.microsoft.com/office/word/2012/wordml" xmlns:w16se="http://schemas.microsoft.com/office/word/2015/wordml/symex" xmlns:wpg="http://schemas.microsoft.com/office/word/2010/wordprocessingGroup" xmlns:wpi="http://schemas.microsoft.com/office/word/2010/wordprocessingInk" xmlns:wne="http://schemas.microsoft.com/office/word/2006/wordml" xmlns:wps="http://schemas.microsoft.com/office/word/2010/wordprocessingShape" mc:Ignorable="w14 w15 w16se wp14">
+<w:document xmlns:wpc="http://schemas.microsoft.com/office/word/2010/wordprocessingCanvas" xmlns:cx="http://schemas.microsoft.com/office/drawing/2014/chartex" xmlns:cx1="http://schemas.microsoft.com/office/drawing/2015/9/8/chartex" xmlns:cx2="http://schemas.microsoft.com/office/drawing/2015/10/21/chartex" xmlns:cx3="http://schemas.microsoft.com/office/drawing/2016/5/9/chartex" xmlns:cx4="http://schemas.microsoft.com/office/drawing/2016/5/10/chartex" xmlns:cx5="http://schemas.microsoft.com/office/drawing/2016/5/11/chartex" xmlns:cx6="http://schemas.microsoft.com/office/drawing/2016/5/12/chartex" xmlns:cx7="http://schemas.microsoft.com/office/drawing/2016/5/13/chartex" xmlns:cx8="http://schemas.microsoft.com/office/drawing/2016/5/14/chartex" xmlns:mc="http://schemas.openxmlformats.org/markup-compatibility/2006" xmlns:aink="http://schemas.microsoft.com/office/drawing/2016/ink" xmlns:am3d="http://schemas.microsoft.com/office/drawing/2017/model3d" xmlns:o="urn:schemas-microsoft-com:office:office" xmlns:r="http://schemas.openxmlformats.org/officeDocument/2006/relationships" xmlns:m="http://schemas.openxmlformats.org/officeDocument/2006/math" xmlns:v="urn:schemas-microsoft-com:vml" xmlns:wp14="http://schemas.microsoft.com/office/word/2010/wordprocessingDrawing" xmlns:wp="http://schemas.openxmlformats.org/drawingml/2006/wordprocessingDrawing" xmlns:w10="urn:schemas-microsoft-com:office:word" xmlns:w="http://schemas.openxmlformats.org/wordprocessingml/2006/main" xmlns:w14="http://schemas.microsoft.com/office/word/2010/wordml" xmlns:w15="http://schemas.microsoft.com/office/word/2012/wordml" xmlns:w16cex="http://schemas.microsoft.com/office/word/2018/wordml/cex" xmlns:w16cid="http://schemas.microsoft.com/office/word/2016/wordml/cid" xmlns:w16="http://schemas.microsoft.com/office/word/2018/wordml" xmlns:w16sdtdh="http://schemas.microsoft.com/office/word/2020/wordml/sdtdatahash" xmlns:w16se="http://schemas.microsoft.com/office/word/2015/wordml/symex" xmlns:wpg="http://schemas.microsoft.com/office/word/2010/wordprocessingGroup" xmlns:wpi="http://schemas.microsoft.com/office/word/2010/wordprocessingInk" xmlns:wne="http://schemas.microsoft.com/office/word/2006/wordml" xmlns:wps="http://schemas.microsoft.com/office/word/2010/wordprocessingShape" mc:Ignorable="w14 w15 w16se w16cid w16 w16cex w16sdtdh wp14">
   <w:body>
     <w:p>
       <w:pPr>
         <w:pStyle w:val="Titel"/>
-        <w:rPr>
-          <w:lang w:val="en-US"/>
-        </w:rPr>
-      </w:pPr>
-      <w:r>
-        <w:rPr>
-          <w:lang w:val="en-US"/>
-        </w:rPr>
+      </w:pPr>
+      <w:r>
         <w:t>Technisch ontwerp</w:t>
       </w:r>
     </w:p>
     <w:sdt>
       <w:sdtPr>
-        <w:rPr>
-          <w:lang w:val="en-US"/>
-        </w:rPr>
         <w:alias w:val="Projectnaam"/>
         <w:tag w:val="Projectnaam"/>
         <w:id w:val="-914392091"/>
         <w:placeholder>
           <w:docPart w:val="A762E2BA3DB74FC193A313C00884C111"/>
         </w:placeholder>
-        <w:showingPlcHdr/>
         <w:text/>
       </w:sdtPr>
       <w:sdtEndPr/>
       <w:sdtContent>
         <w:p>
-          <w:pPr>
-            <w:rPr>
-              <w:lang w:val="en-US"/>
-            </w:rPr>
-          </w:pPr>
           <w:r>
-            <w:rPr>
-              <w:rStyle w:val="Tekstvantijdelijkeaanduiding"/>
-              <w:lang w:val="en-US"/>
-            </w:rPr>
-            <w:t>Click or tap here to enter text.</w:t>
+            <w:t xml:space="preserve">Technische ontwerp van </w:t>
           </w:r>
+          <w:proofErr w:type="spellStart"/>
+          <w:r>
+            <w:t>BackyardBBQ</w:t>
+          </w:r>
+          <w:proofErr w:type="spellEnd"/>
         </w:p>
       </w:sdtContent>
     </w:sdt>
@@ -80,11 +66,19 @@
                 <w:lang w:val="en-US"/>
               </w:rPr>
             </w:pPr>
+            <w:proofErr w:type="spellStart"/>
             <w:r>
               <w:rPr>
                 <w:lang w:val="en-US"/>
               </w:rPr>
-              <w:t>Versienummer:</w:t>
+              <w:t>Versienummer</w:t>
+            </w:r>
+            <w:proofErr w:type="spellEnd"/>
+            <w:r>
+              <w:rPr>
+                <w:lang w:val="en-US"/>
+              </w:rPr>
+              <w:t>:</w:t>
             </w:r>
           </w:p>
         </w:tc>
@@ -108,17 +102,12 @@
                 <w:placeholder>
                   <w:docPart w:val="9CE3BF81BBD844B88EF031D16CA1B3B8"/>
                 </w:placeholder>
-                <w:showingPlcHdr/>
                 <w:text/>
               </w:sdtPr>
               <w:sdtEndPr/>
               <w:sdtContent>
                 <w:r>
-                  <w:rPr>
-                    <w:rStyle w:val="Tekstvantijdelijkeaanduiding"/>
-                    <w:lang w:val="en-US"/>
-                  </w:rPr>
-                  <w:t>Click or tap here to enter text.</w:t>
+                  <w:t>1.0</w:t>
                 </w:r>
               </w:sdtContent>
             </w:sdt>
@@ -166,17 +155,12 @@
                 <w:placeholder>
                   <w:docPart w:val="8A407C9A52564211A84314AF1094FFDC"/>
                 </w:placeholder>
-                <w:showingPlcHdr/>
                 <w:text/>
               </w:sdtPr>
               <w:sdtEndPr/>
               <w:sdtContent>
                 <w:r>
-                  <w:rPr>
-                    <w:rStyle w:val="Tekstvantijdelijkeaanduiding"/>
-                    <w:lang w:val="en-US"/>
-                  </w:rPr>
-                  <w:t>Click or tap here to enter text.</w:t>
+                  <w:t>Ricardo</w:t>
                 </w:r>
               </w:sdtContent>
             </w:sdt>
@@ -223,17 +207,12 @@
                 <w:placeholder>
                   <w:docPart w:val="2A4B36B357C24AC8B6332195E6A8E46B"/>
                 </w:placeholder>
-                <w:showingPlcHdr/>
                 <w:text/>
               </w:sdtPr>
               <w:sdtEndPr/>
               <w:sdtContent>
                 <w:r>
-                  <w:rPr>
-                    <w:rStyle w:val="Tekstvantijdelijkeaanduiding"/>
-                    <w:lang w:val="en-US"/>
-                  </w:rPr>
-                  <w:t>Click or tap here to enter text.</w:t>
+                  <w:t>25/04/2022</w:t>
                 </w:r>
               </w:sdtContent>
             </w:sdt>
@@ -370,7 +349,7 @@
               <w:rPr>
                 <w:b w:val="0"/>
               </w:rPr>
-              <w:t>yyyy-mm-dd</w:t>
+              <w:t>25/04/2022</w:t>
             </w:r>
           </w:p>
         </w:tc>
@@ -385,7 +364,7 @@
               <w:cnfStyle w:val="000000100000" w:firstRow="0" w:lastRow="0" w:firstColumn="0" w:lastColumn="0" w:oddVBand="0" w:evenVBand="0" w:oddHBand="1" w:evenHBand="0" w:firstRowFirstColumn="0" w:firstRowLastColumn="0" w:lastRowFirstColumn="0" w:lastRowLastColumn="0"/>
             </w:pPr>
             <w:r>
-              <w:t>x.x</w:t>
+              <w:t>1.0</w:t>
             </w:r>
           </w:p>
         </w:tc>
@@ -398,6 +377,9 @@
               <w:pStyle w:val="Geenafstand"/>
               <w:cnfStyle w:val="000000100000" w:firstRow="0" w:lastRow="0" w:firstColumn="0" w:lastColumn="0" w:oddVBand="0" w:evenVBand="0" w:oddHBand="1" w:evenHBand="0" w:firstRowFirstColumn="0" w:firstRowLastColumn="0" w:lastRowFirstColumn="0" w:lastRowLastColumn="0"/>
             </w:pPr>
+            <w:r>
+              <w:t>Ricardo</w:t>
+            </w:r>
           </w:p>
         </w:tc>
         <w:tc>
@@ -409,6 +391,9 @@
               <w:pStyle w:val="Geenafstand"/>
               <w:cnfStyle w:val="000000100000" w:firstRow="0" w:lastRow="0" w:firstColumn="0" w:lastColumn="0" w:oddVBand="0" w:evenVBand="0" w:oddHBand="1" w:evenHBand="0" w:firstRowFirstColumn="0" w:firstRowLastColumn="0" w:lastRowFirstColumn="0" w:lastRowLastColumn="0"/>
             </w:pPr>
+            <w:r>
+              <w:t>Aangemaakt</w:t>
+            </w:r>
           </w:p>
         </w:tc>
       </w:tr>
@@ -1258,8 +1243,6 @@
           </w:rPr>
           <w:t>User Interface Design</w:t>
         </w:r>
-        <w:bookmarkStart w:id="3" w:name="_GoBack"/>
-        <w:bookmarkEnd w:id="3"/>
         <w:r>
           <w:rPr>
             <w:noProof/>
@@ -1540,147 +1523,181 @@
       <w:pPr>
         <w:pStyle w:val="Kop1"/>
       </w:pPr>
-      <w:bookmarkStart w:id="4" w:name="_Toc29287043"/>
+      <w:bookmarkStart w:id="3" w:name="_Toc29287043"/>
       <w:r>
         <w:lastRenderedPageBreak/>
         <w:t>Inleiding</w:t>
       </w:r>
+      <w:bookmarkEnd w:id="3"/>
+    </w:p>
+    <w:p>
+      <w:pPr>
+        <w:pStyle w:val="Kop2"/>
+      </w:pPr>
+      <w:bookmarkStart w:id="4" w:name="_Toc29287044"/>
+      <w:r>
+        <w:t xml:space="preserve">Over </w:t>
+      </w:r>
+      <w:r>
+        <w:t xml:space="preserve">dit </w:t>
+      </w:r>
+      <w:r>
+        <w:t>document</w:t>
+      </w:r>
       <w:bookmarkEnd w:id="4"/>
     </w:p>
     <w:p>
+      <w:r>
+        <w:t xml:space="preserve">Het doel van het technisch ontwerp is om inzicht te krijgen in de verschillende technieken die gebruikt gaan worden bij </w:t>
+      </w:r>
+      <w:r>
+        <w:t xml:space="preserve">het </w:t>
+      </w:r>
+      <w:r>
+        <w:t xml:space="preserve">ontwikkelen van de gevraagde software. Daarnaast zal er een duidelijk beeld worden geschetst hoe de verschillende technieken met elkaar verbonden zijn. </w:t>
+      </w:r>
+    </w:p>
+    <w:p>
+      <w:r>
+        <w:t xml:space="preserve">Dit document is voor deze opdracht gemaakt zodat </w:t>
+      </w:r>
+      <w:r>
+        <w:t>iedereen</w:t>
+      </w:r>
+      <w:r>
+        <w:t xml:space="preserve"> die betrokken </w:t>
+      </w:r>
+      <w:r>
+        <w:t>is</w:t>
+      </w:r>
+      <w:r>
+        <w:t xml:space="preserve"> bij dit project</w:t>
+      </w:r>
+      <w:r>
+        <w:t>,</w:t>
+      </w:r>
+      <w:r>
+        <w:t xml:space="preserve"> makkelijk zijn weg zal vinden in de al bestaande architectuur en </w:t>
+      </w:r>
+      <w:r>
+        <w:t>softwarefuncties</w:t>
+      </w:r>
+      <w:r>
+        <w:t>.</w:t>
+      </w:r>
+    </w:p>
+    <w:p>
       <w:pPr>
         <w:pStyle w:val="Kop2"/>
       </w:pPr>
-      <w:bookmarkStart w:id="5" w:name="_Toc29287044"/>
-      <w:r>
-        <w:t xml:space="preserve">Over </w:t>
-      </w:r>
-      <w:r>
-        <w:t xml:space="preserve">dit </w:t>
-      </w:r>
-      <w:r>
-        <w:t>document</w:t>
+      <w:bookmarkStart w:id="5" w:name="_Toc29287045"/>
+      <w:r>
+        <w:t>Over het project en de opdrachtgever</w:t>
       </w:r>
       <w:bookmarkEnd w:id="5"/>
     </w:p>
     <w:p>
-      <w:r>
-        <w:t xml:space="preserve">Het doel van het technisch ontwerp is om inzicht te krijgen in de verschillende technieken die gebruikt gaan worden bij </w:t>
-      </w:r>
-      <w:r>
-        <w:t xml:space="preserve">het </w:t>
-      </w:r>
-      <w:r>
-        <w:t xml:space="preserve">ontwikkelen van de gevraagde software. Daarnaast zal er een duidelijk beeld worden geschetst hoe de verschillende technieken met elkaar verbonden zijn. </w:t>
-      </w:r>
-    </w:p>
-    <w:p>
-      <w:r>
-        <w:t xml:space="preserve">Dit document is voor deze opdracht gemaakt zodat </w:t>
-      </w:r>
-      <w:r>
-        <w:t>iedereen</w:t>
-      </w:r>
-      <w:r>
-        <w:t xml:space="preserve"> die betrokken </w:t>
-      </w:r>
-      <w:r>
-        <w:t>is</w:t>
-      </w:r>
-      <w:r>
-        <w:t xml:space="preserve"> bij dit project</w:t>
-      </w:r>
-      <w:r>
-        <w:t>,</w:t>
-      </w:r>
-      <w:r>
-        <w:t xml:space="preserve"> makkelijk zijn weg zal vinden in de al bestaande architectuur en </w:t>
-      </w:r>
-      <w:r>
-        <w:t>softwarefuncties</w:t>
-      </w:r>
-      <w:r>
-        <w:t>.</w:t>
-      </w:r>
-    </w:p>
-    <w:p>
-      <w:pPr>
-        <w:pStyle w:val="Kop2"/>
-      </w:pPr>
-      <w:bookmarkStart w:id="6" w:name="_Toc29287045"/>
-      <w:r>
-        <w:t>Over het project en de opdrachtgever</w:t>
+      <w:pPr>
+        <w:rPr>
+          <w:rFonts w:asciiTheme="majorHAnsi" w:eastAsiaTheme="majorEastAsia" w:hAnsiTheme="majorHAnsi" w:cstheme="majorBidi"/>
+          <w:color w:val="2F5496" w:themeColor="accent1" w:themeShade="BF"/>
+          <w:sz w:val="32"/>
+          <w:szCs w:val="32"/>
+        </w:rPr>
+      </w:pPr>
+      <w:bookmarkStart w:id="6" w:name="_Toc29287046"/>
+      <w:r>
+        <w:t xml:space="preserve">Het contactpersoon van het bedrijf zal P. </w:t>
+      </w:r>
+      <w:proofErr w:type="spellStart"/>
+      <w:r>
+        <w:t>Nocker</w:t>
+      </w:r>
+      <w:proofErr w:type="spellEnd"/>
+      <w:r>
+        <w:t xml:space="preserve"> zijn, het bedrijf verkoopt </w:t>
+      </w:r>
+      <w:proofErr w:type="spellStart"/>
+      <w:r>
+        <w:t>bbq</w:t>
+      </w:r>
+      <w:proofErr w:type="spellEnd"/>
+      <w:r>
+        <w:t xml:space="preserve"> en wil graag ook </w:t>
+      </w:r>
+      <w:proofErr w:type="spellStart"/>
+      <w:r>
+        <w:t>bbq</w:t>
+      </w:r>
+      <w:proofErr w:type="spellEnd"/>
+      <w:r>
+        <w:t xml:space="preserve"> verhuren via de nieuwe website. Dit zal maakt het mogelijk dat klanten </w:t>
+      </w:r>
+      <w:proofErr w:type="spellStart"/>
+      <w:r>
+        <w:t>bbq</w:t>
+      </w:r>
+      <w:proofErr w:type="spellEnd"/>
+      <w:r>
+        <w:t xml:space="preserve"> kunnen uitproberen voor dat ze gekocht worden.</w:t>
       </w:r>
       <w:bookmarkEnd w:id="6"/>
     </w:p>
     <w:p>
       <w:pPr>
+        <w:pStyle w:val="Kop1"/>
+      </w:pPr>
+      <w:bookmarkStart w:id="7" w:name="_Toc29287047"/>
+      <w:r>
+        <w:t>Application flow</w:t>
+      </w:r>
+      <w:bookmarkEnd w:id="7"/>
+    </w:p>
+    <w:p>
+      <w:pPr>
         <w:pStyle w:val="SPLinfo"/>
       </w:pPr>
       <w:r>
-        <w:t>In deze paragraaf</w:t>
-      </w:r>
-      <w:r>
-        <w:t xml:space="preserve"> wordt</w:t>
-      </w:r>
-      <w:r>
-        <w:t xml:space="preserve"> kort beschreven: de contactpersoon van het bedrijf of organisatie waarvoor de opdracht wordt uitgevoerd, een omschrijving van het bedrijf of organisatie waarvoor het project wordt uitgevoerd, het probleem en de manier waarop de opdrachtgever het probleem </w:t>
-      </w:r>
-      <w:r>
-        <w:t>wil op</w:t>
-      </w:r>
-      <w:r>
-        <w:t>lossen.</w:t>
-      </w:r>
-    </w:p>
-    <w:p>
-      <w:pPr>
-        <w:pStyle w:val="Kop1"/>
-      </w:pPr>
-      <w:bookmarkStart w:id="7" w:name="_Toc29287046"/>
-      <w:r>
-        <w:t>Applicatie componenten</w:t>
-      </w:r>
-      <w:bookmarkEnd w:id="7"/>
-    </w:p>
-    <w:p>
-      <w:pPr>
-        <w:pStyle w:val="Geenafstand"/>
-      </w:pPr>
-    </w:p>
-    <w:p>
-      <w:pPr>
-        <w:pStyle w:val="SPLinfo"/>
-      </w:pPr>
-      <w:r>
-        <w:t>In dit hoofdstuk wordt de structuur van de onderliggende componenten schematisch weergegeven</w:t>
-      </w:r>
-      <w:r>
-        <w:t xml:space="preserve">. </w:t>
-      </w:r>
-    </w:p>
-    <w:p>
-      <w:pPr>
-        <w:pStyle w:val="SPLinfo"/>
-      </w:pPr>
+        <w:t xml:space="preserve">In dit hoofdstuk wordt </w:t>
+      </w:r>
+      <w:r>
+        <w:t xml:space="preserve">per functie de </w:t>
+      </w:r>
+      <w:proofErr w:type="spellStart"/>
+      <w:r>
+        <w:t>application</w:t>
+      </w:r>
+      <w:proofErr w:type="spellEnd"/>
+      <w:r>
+        <w:t xml:space="preserve"> flow schematisch weergegeven en</w:t>
+      </w:r>
+      <w:r>
+        <w:t xml:space="preserve"> eventueel</w:t>
+      </w:r>
+      <w:r>
+        <w:t xml:space="preserve"> toegelicht.</w:t>
+      </w:r>
+      <w:r>
+        <w:t xml:space="preserve"> </w:t>
+      </w:r>
       <w:r>
         <w:rPr>
           <w:noProof/>
           <w:lang w:eastAsia="nl-NL"/>
         </w:rPr>
         <w:drawing>
-          <wp:anchor distT="0" distB="0" distL="114300" distR="114300" simplePos="0" relativeHeight="251674624" behindDoc="0" locked="0" layoutInCell="1" allowOverlap="1" wp14:anchorId="6B19CF60" wp14:editId="583578B4">
+          <wp:anchor distT="0" distB="0" distL="114300" distR="114300" simplePos="0" relativeHeight="251686912" behindDoc="0" locked="0" layoutInCell="1" allowOverlap="1" wp14:anchorId="2181BFD4" wp14:editId="09051DAC">
             <wp:simplePos x="0" y="0"/>
-            <wp:positionH relativeFrom="margin">
-              <wp:posOffset>327660</wp:posOffset>
+            <wp:positionH relativeFrom="column">
+              <wp:posOffset>-3333115</wp:posOffset>
             </wp:positionH>
             <wp:positionV relativeFrom="paragraph">
-              <wp:posOffset>293370</wp:posOffset>
+              <wp:posOffset>356870</wp:posOffset>
             </wp:positionV>
-            <wp:extent cx="5105400" cy="2134870"/>
+            <wp:extent cx="11925623" cy="9201150"/>
             <wp:effectExtent l="0" t="0" r="0" b="0"/>
-            <wp:wrapSquare wrapText="bothSides"/>
-            <wp:docPr id="11" name="Picture 11"/>
+            <wp:wrapNone/>
+            <wp:docPr id="3" name="Afbeelding 3"/>
             <wp:cNvGraphicFramePr>
               <a:graphicFrameLocks xmlns:a="http://schemas.openxmlformats.org/drawingml/2006/main" noChangeAspect="1"/>
             </wp:cNvGraphicFramePr>
@@ -1688,7 +1705,7 @@
               <a:graphicData uri="http://schemas.openxmlformats.org/drawingml/2006/picture">
                 <pic:pic xmlns:pic="http://schemas.openxmlformats.org/drawingml/2006/picture">
                   <pic:nvPicPr>
-                    <pic:cNvPr id="0" name="Picture 1"/>
+                    <pic:cNvPr id="0" name="Picture 5"/>
                     <pic:cNvPicPr>
                       <a:picLocks noChangeAspect="1" noChangeArrowheads="1"/>
                     </pic:cNvPicPr>
@@ -1709,7 +1726,7 @@
                   <pic:spPr bwMode="auto">
                     <a:xfrm>
                       <a:off x="0" y="0"/>
-                      <a:ext cx="5105400" cy="2134870"/>
+                      <a:ext cx="11925623" cy="9201150"/>
                     </a:xfrm>
                     <a:prstGeom prst="rect">
                       <a:avLst/>
@@ -1722,24 +1739,44 @@
                 </pic:pic>
               </a:graphicData>
             </a:graphic>
-            <wp14:sizeRelH relativeFrom="page">
+            <wp14:sizeRelH relativeFrom="margin">
               <wp14:pctWidth>0</wp14:pctWidth>
             </wp14:sizeRelH>
-            <wp14:sizeRelV relativeFrom="page">
+            <wp14:sizeRelV relativeFrom="margin">
               <wp14:pctHeight>0</wp14:pctHeight>
             </wp14:sizeRelV>
           </wp:anchor>
         </w:drawing>
       </w:r>
-      <w:r>
-        <w:t>Voorbeeld</w:t>
-      </w:r>
-    </w:p>
-    <w:p>
-      <w:pPr>
-        <w:pStyle w:val="Geenafstand"/>
-      </w:pPr>
-    </w:p>
+    </w:p>
+    <w:p>
+      <w:pPr>
+        <w:pStyle w:val="Kop2"/>
+      </w:pPr>
+      <w:bookmarkStart w:id="8" w:name="_Toc29287048"/>
+      <w:r>
+        <w:t xml:space="preserve">Functie: </w:t>
+      </w:r>
+      <w:r>
+        <w:t>Login</w:t>
+      </w:r>
+      <w:bookmarkEnd w:id="8"/>
+    </w:p>
+    <w:p/>
+    <w:p/>
+    <w:p/>
+    <w:p/>
+    <w:p/>
+    <w:p/>
+    <w:p/>
+    <w:p/>
+    <w:p/>
+    <w:p/>
+    <w:p/>
+    <w:p/>
+    <w:p/>
+    <w:p/>
+    <w:p/>
     <w:p>
       <w:pPr>
         <w:rPr>
@@ -1757,70 +1794,160 @@
       <w:pPr>
         <w:pStyle w:val="Kop1"/>
       </w:pPr>
-      <w:bookmarkStart w:id="8" w:name="_Toc29287047"/>
+      <w:bookmarkStart w:id="9" w:name="_Toc29287049"/>
       <w:r>
         <w:lastRenderedPageBreak/>
-        <w:t>Application flow</w:t>
-      </w:r>
-      <w:bookmarkEnd w:id="8"/>
+        <w:t>A</w:t>
+      </w:r>
+      <w:r>
+        <w:t>ctivit</w:t>
+      </w:r>
+      <w:r>
+        <w:t xml:space="preserve">y </w:t>
+      </w:r>
+      <w:proofErr w:type="spellStart"/>
+      <w:r>
+        <w:t>diagrams</w:t>
+      </w:r>
+      <w:bookmarkEnd w:id="9"/>
+      <w:proofErr w:type="spellEnd"/>
     </w:p>
     <w:p>
       <w:pPr>
         <w:pStyle w:val="SPLinfo"/>
-      </w:pPr>
-      <w:r>
-        <w:t xml:space="preserve">In dit hoofdstuk wordt </w:t>
-      </w:r>
-      <w:r>
-        <w:t>per functie de application flow schematisch weergegeven en</w:t>
-      </w:r>
-      <w:r>
-        <w:t xml:space="preserve"> eventueel</w:t>
-      </w:r>
-      <w:r>
-        <w:t xml:space="preserve"> toegelicht.</w:t>
-      </w:r>
-      <w:r>
+        <w:rPr>
+          <w:i w:val="0"/>
+          <w:iCs/>
+        </w:rPr>
+      </w:pPr>
+      <w:r>
+        <w:rPr>
+          <w:i w:val="0"/>
+          <w:iCs/>
+        </w:rPr>
+        <w:t>In dit hoofdstuk</w:t>
+      </w:r>
+      <w:r>
+        <w:rPr>
+          <w:i w:val="0"/>
+          <w:iCs/>
+        </w:rPr>
+        <w:t xml:space="preserve"> worden</w:t>
+      </w:r>
+      <w:r>
+        <w:rPr>
+          <w:i w:val="0"/>
+          <w:iCs/>
+        </w:rPr>
         <w:t xml:space="preserve"> </w:t>
       </w:r>
-    </w:p>
-    <w:p>
-      <w:pPr>
-        <w:pStyle w:val="SPLinfo"/>
-      </w:pPr>
-      <w:r>
-        <w:t>Voorbeeld</w:t>
+      <w:r>
+        <w:rPr>
+          <w:i w:val="0"/>
+          <w:iCs/>
+        </w:rPr>
+        <w:t xml:space="preserve">per functie </w:t>
+      </w:r>
+      <w:r>
+        <w:rPr>
+          <w:i w:val="0"/>
+          <w:iCs/>
+        </w:rPr>
+        <w:t xml:space="preserve">de </w:t>
+      </w:r>
+      <w:r>
+        <w:rPr>
+          <w:i w:val="0"/>
+          <w:iCs/>
+        </w:rPr>
+        <w:t>activiteitenschema</w:t>
+      </w:r>
+      <w:r>
+        <w:rPr>
+          <w:i w:val="0"/>
+          <w:iCs/>
+        </w:rPr>
+        <w:t>’</w:t>
+      </w:r>
+      <w:r>
+        <w:rPr>
+          <w:i w:val="0"/>
+          <w:iCs/>
+        </w:rPr>
+        <w:t>s</w:t>
+      </w:r>
+      <w:r>
+        <w:rPr>
+          <w:i w:val="0"/>
+          <w:iCs/>
+        </w:rPr>
+        <w:t xml:space="preserve"> uitgewerkt</w:t>
+      </w:r>
+      <w:r>
+        <w:rPr>
+          <w:i w:val="0"/>
+          <w:iCs/>
+        </w:rPr>
+        <w:t xml:space="preserve"> en toegelicht</w:t>
+      </w:r>
+      <w:r>
+        <w:rPr>
+          <w:i w:val="0"/>
+          <w:iCs/>
+        </w:rPr>
+        <w:t>. Deze geven een inzicht i</w:t>
+      </w:r>
+      <w:r>
+        <w:rPr>
+          <w:i w:val="0"/>
+          <w:iCs/>
+        </w:rPr>
+        <w:t>n het verband tussen de verschillende activiteiten</w:t>
+      </w:r>
+      <w:r>
+        <w:rPr>
+          <w:i w:val="0"/>
+          <w:iCs/>
+        </w:rPr>
+        <w:t xml:space="preserve"> en/</w:t>
+      </w:r>
+      <w:r>
+        <w:rPr>
+          <w:i w:val="0"/>
+          <w:iCs/>
+        </w:rPr>
+        <w:t>of bewerkingen binnen de applicatie.</w:t>
+      </w:r>
+      <w:r>
+        <w:rPr>
+          <w:i w:val="0"/>
+          <w:iCs/>
+        </w:rPr>
+        <w:t xml:space="preserve"> </w:t>
       </w:r>
     </w:p>
     <w:p>
       <w:pPr>
         <w:pStyle w:val="Kop2"/>
       </w:pPr>
-      <w:bookmarkStart w:id="9" w:name="_Toc29287048"/>
-      <w:r>
-        <w:t xml:space="preserve">Functie: </w:t>
-      </w:r>
-      <w:r>
-        <w:t>Login</w:t>
-      </w:r>
+      <w:bookmarkStart w:id="10" w:name="_Toc29287050"/>
       <w:r>
         <w:rPr>
           <w:noProof/>
-          <w:lang w:eastAsia="nl-NL"/>
         </w:rPr>
         <w:drawing>
-          <wp:anchor distT="0" distB="0" distL="114300" distR="114300" simplePos="0" relativeHeight="251684864" behindDoc="0" locked="0" layoutInCell="1" allowOverlap="1" wp14:anchorId="166481B6" wp14:editId="28D0E14F">
+          <wp:anchor distT="0" distB="0" distL="114300" distR="114300" simplePos="0" relativeHeight="251685888" behindDoc="0" locked="0" layoutInCell="1" allowOverlap="1" wp14:anchorId="3C62D0C1" wp14:editId="4DA23902">
             <wp:simplePos x="0" y="0"/>
-            <wp:positionH relativeFrom="margin">
-              <wp:align>center</wp:align>
+            <wp:positionH relativeFrom="page">
+              <wp:posOffset>-1066800</wp:posOffset>
             </wp:positionH>
             <wp:positionV relativeFrom="paragraph">
-              <wp:posOffset>14605</wp:posOffset>
+              <wp:posOffset>362585</wp:posOffset>
             </wp:positionV>
-            <wp:extent cx="5082365" cy="4572000"/>
+            <wp:extent cx="10525125" cy="8120377"/>
             <wp:effectExtent l="0" t="0" r="0" b="0"/>
             <wp:wrapNone/>
-            <wp:docPr id="12" name="Picture 12" descr="H:\Temp\SNAGHTML125ad94.PNG"/>
+            <wp:docPr id="1" name="Afbeelding 1"/>
             <wp:cNvGraphicFramePr>
               <a:graphicFrameLocks xmlns:a="http://schemas.openxmlformats.org/drawingml/2006/main" noChangeAspect="1"/>
             </wp:cNvGraphicFramePr>
@@ -1828,7 +1955,7 @@
               <a:graphicData uri="http://schemas.openxmlformats.org/drawingml/2006/picture">
                 <pic:pic xmlns:pic="http://schemas.openxmlformats.org/drawingml/2006/picture">
                   <pic:nvPicPr>
-                    <pic:cNvPr id="0" name="Picture 1" descr="H:\Temp\SNAGHTML125ad94.PNG"/>
+                    <pic:cNvPr id="0" name="Picture 3"/>
                     <pic:cNvPicPr>
                       <a:picLocks noChangeAspect="1" noChangeArrowheads="1"/>
                     </pic:cNvPicPr>
@@ -1849,7 +1976,7 @@
                   <pic:spPr bwMode="auto">
                     <a:xfrm>
                       <a:off x="0" y="0"/>
-                      <a:ext cx="5082365" cy="4572000"/>
+                      <a:ext cx="10525125" cy="8120377"/>
                     </a:xfrm>
                     <a:prstGeom prst="rect">
                       <a:avLst/>
@@ -1862,33 +1989,120 @@
                 </pic:pic>
               </a:graphicData>
             </a:graphic>
-            <wp14:sizeRelH relativeFrom="page">
+            <wp14:sizeRelH relativeFrom="margin">
               <wp14:pctWidth>0</wp14:pctWidth>
             </wp14:sizeRelH>
-            <wp14:sizeRelV relativeFrom="page">
+            <wp14:sizeRelV relativeFrom="margin">
               <wp14:pctHeight>0</wp14:pctHeight>
             </wp14:sizeRelV>
           </wp:anchor>
         </w:drawing>
       </w:r>
       <w:r>
+        <w:t>Functie</w:t>
+      </w:r>
+      <w:r>
+        <w:t xml:space="preserve">: </w:t>
+      </w:r>
+      <w:bookmarkEnd w:id="10"/>
+      <w:r>
+        <w:t xml:space="preserve">Huren van </w:t>
+      </w:r>
+      <w:proofErr w:type="spellStart"/>
+      <w:r>
+        <w:t>BBQ’s</w:t>
+      </w:r>
+      <w:proofErr w:type="spellEnd"/>
+    </w:p>
+    <w:p/>
+    <w:p>
+      <w:pPr>
+        <w:pStyle w:val="Geenafstand"/>
+        <w:keepNext/>
+      </w:pPr>
+    </w:p>
+    <w:p>
+      <w:pPr>
+        <w:rPr>
+          <w:rFonts w:asciiTheme="majorHAnsi" w:eastAsiaTheme="majorEastAsia" w:hAnsiTheme="majorHAnsi" w:cstheme="majorBidi"/>
+          <w:color w:val="2F5496" w:themeColor="accent1" w:themeShade="BF"/>
+          <w:sz w:val="32"/>
+          <w:szCs w:val="32"/>
+        </w:rPr>
+      </w:pPr>
+      <w:r>
+        <w:br w:type="page"/>
+      </w:r>
+    </w:p>
+    <w:p>
+      <w:pPr>
+        <w:pStyle w:val="Kop1"/>
+      </w:pPr>
+      <w:bookmarkStart w:id="11" w:name="_Toc29287051"/>
+      <w:r>
+        <w:lastRenderedPageBreak/>
+        <w:t>User Interface Design</w:t>
+      </w:r>
+      <w:bookmarkEnd w:id="11"/>
+    </w:p>
+    <w:p>
+      <w:pPr>
+        <w:pStyle w:val="SPLinfo"/>
+        <w:rPr>
+          <w:i w:val="0"/>
+          <w:iCs/>
+        </w:rPr>
+      </w:pPr>
+      <w:r>
+        <w:rPr>
+          <w:i w:val="0"/>
+          <w:iCs/>
+        </w:rPr>
+        <w:t xml:space="preserve">In het functioneel ontwerp zijn van alle schermen </w:t>
+      </w:r>
+      <w:proofErr w:type="spellStart"/>
+      <w:r>
+        <w:rPr>
+          <w:i w:val="0"/>
+          <w:iCs/>
+        </w:rPr>
+        <w:t>wireframes</w:t>
+      </w:r>
+      <w:proofErr w:type="spellEnd"/>
+      <w:r>
+        <w:rPr>
+          <w:i w:val="0"/>
+          <w:iCs/>
+        </w:rPr>
+        <w:t xml:space="preserve"> gemaakt. In dit hoofdstuk wordt van een of twee schermen het design volledig uitgewerkt weergegeven, zodat de ontwikkelaar kan zien hoe de applicatie eruit moet komen te zien.</w:t>
+      </w:r>
+    </w:p>
+    <w:p>
+      <w:pPr>
+        <w:pStyle w:val="Kop2"/>
+      </w:pPr>
+      <w:bookmarkStart w:id="12" w:name="_Toc29287052"/>
+      <w:r>
+        <w:t xml:space="preserve">Scherm: </w:t>
+      </w:r>
+      <w:bookmarkEnd w:id="12"/>
+      <w:r>
+        <w:t>Index</w:t>
+      </w:r>
+    </w:p>
+    <w:p>
+      <w:pPr>
+        <w:keepNext/>
+      </w:pPr>
+      <w:r>
         <w:rPr>
           <w:noProof/>
-          <w:lang w:eastAsia="nl-NL"/>
         </w:rPr>
         <w:drawing>
-          <wp:anchor distT="0" distB="0" distL="114300" distR="114300" simplePos="0" relativeHeight="251683840" behindDoc="0" locked="0" layoutInCell="1" allowOverlap="1" wp14:anchorId="70606465" wp14:editId="3CF86895">
-            <wp:simplePos x="0" y="0"/>
-            <wp:positionH relativeFrom="margin">
-              <wp:posOffset>1648460</wp:posOffset>
-            </wp:positionH>
-            <wp:positionV relativeFrom="paragraph">
-              <wp:posOffset>259715</wp:posOffset>
-            </wp:positionV>
-            <wp:extent cx="3168650" cy="4267200"/>
-            <wp:effectExtent l="0" t="0" r="0" b="0"/>
-            <wp:wrapNone/>
-            <wp:docPr id="13" name="Picture 13"/>
+          <wp:inline distT="0" distB="0" distL="0" distR="0" wp14:anchorId="33DE7446" wp14:editId="62B947D5">
+            <wp:extent cx="5762625" cy="3238500"/>
+            <wp:effectExtent l="0" t="0" r="9525" b="0"/>
+            <wp:docPr id="4" name="Afbeelding 4"/>
             <wp:cNvGraphicFramePr>
               <a:graphicFrameLocks xmlns:a="http://schemas.openxmlformats.org/drawingml/2006/main" noChangeAspect="1"/>
             </wp:cNvGraphicFramePr>
@@ -1896,7 +2110,7 @@
               <a:graphicData uri="http://schemas.openxmlformats.org/drawingml/2006/picture">
                 <pic:pic xmlns:pic="http://schemas.openxmlformats.org/drawingml/2006/picture">
                   <pic:nvPicPr>
-                    <pic:cNvPr id="0" name="Picture 3"/>
+                    <pic:cNvPr id="0" name="Picture 1"/>
                     <pic:cNvPicPr>
                       <a:picLocks noChangeAspect="1" noChangeArrowheads="1"/>
                     </pic:cNvPicPr>
@@ -1917,7 +2131,7 @@
                   <pic:spPr bwMode="auto">
                     <a:xfrm>
                       <a:off x="0" y="0"/>
-                      <a:ext cx="3168650" cy="4267200"/>
+                      <a:ext cx="5762625" cy="3238500"/>
                     </a:xfrm>
                     <a:prstGeom prst="rect">
                       <a:avLst/>
@@ -1930,143 +2144,31 @@
                 </pic:pic>
               </a:graphicData>
             </a:graphic>
-            <wp14:sizeRelH relativeFrom="margin">
-              <wp14:pctWidth>0</wp14:pctWidth>
-            </wp14:sizeRelH>
-            <wp14:sizeRelV relativeFrom="margin">
-              <wp14:pctHeight>0</wp14:pctHeight>
-            </wp14:sizeRelV>
-          </wp:anchor>
+          </wp:inline>
         </w:drawing>
       </w:r>
-      <w:bookmarkEnd w:id="9"/>
-    </w:p>
-    <w:p/>
-    <w:p/>
-    <w:p/>
-    <w:p/>
-    <w:p/>
-    <w:p/>
-    <w:p/>
-    <w:p/>
-    <w:p/>
-    <w:p/>
-    <w:p/>
-    <w:p/>
-    <w:p/>
-    <w:p/>
-    <w:p/>
-    <w:p>
-      <w:pPr>
-        <w:rPr>
-          <w:rFonts w:asciiTheme="majorHAnsi" w:eastAsiaTheme="majorEastAsia" w:hAnsiTheme="majorHAnsi" w:cstheme="majorBidi"/>
-          <w:color w:val="2F5496" w:themeColor="accent1" w:themeShade="BF"/>
-          <w:sz w:val="32"/>
-          <w:szCs w:val="32"/>
-        </w:rPr>
-      </w:pPr>
-      <w:r>
-        <w:br w:type="page"/>
-      </w:r>
-    </w:p>
-    <w:p>
-      <w:pPr>
-        <w:pStyle w:val="Kop1"/>
-      </w:pPr>
-      <w:bookmarkStart w:id="10" w:name="_Toc29287049"/>
-      <w:r>
-        <w:lastRenderedPageBreak/>
-        <w:t>A</w:t>
-      </w:r>
-      <w:r>
-        <w:t>ctivit</w:t>
-      </w:r>
-      <w:r>
-        <w:t>y diagrams</w:t>
-      </w:r>
-      <w:bookmarkEnd w:id="10"/>
-    </w:p>
-    <w:p>
-      <w:pPr>
-        <w:pStyle w:val="SPLinfo"/>
-      </w:pPr>
-      <w:r>
-        <w:t>In dit hoofdstuk</w:t>
-      </w:r>
-      <w:r>
-        <w:t xml:space="preserve"> worden</w:t>
-      </w:r>
-      <w:r>
-        <w:t xml:space="preserve"> </w:t>
-      </w:r>
-      <w:r>
-        <w:t xml:space="preserve">per functie </w:t>
-      </w:r>
-      <w:r>
-        <w:t xml:space="preserve">de </w:t>
-      </w:r>
-      <w:r>
-        <w:t>activiteitenschema</w:t>
-      </w:r>
-      <w:r>
-        <w:t>’</w:t>
-      </w:r>
-      <w:r>
-        <w:t>s</w:t>
-      </w:r>
-      <w:r>
-        <w:t xml:space="preserve"> uitgewerkt</w:t>
-      </w:r>
-      <w:r>
-        <w:t xml:space="preserve"> en toegelicht</w:t>
-      </w:r>
-      <w:r>
-        <w:t>. Deze geven een inzicht i</w:t>
-      </w:r>
-      <w:r>
-        <w:t>n het verband tussen de verschillende activiteiten</w:t>
-      </w:r>
-      <w:r>
-        <w:t xml:space="preserve"> en/</w:t>
-      </w:r>
-      <w:r>
-        <w:t>of bewerkingen binnen de applicatie.</w:t>
-      </w:r>
-      <w:r>
-        <w:t xml:space="preserve"> </w:t>
-      </w:r>
-    </w:p>
-    <w:p>
-      <w:pPr>
-        <w:pStyle w:val="SPLinfo"/>
-      </w:pPr>
-      <w:r>
-        <w:t>Voorbeeld</w:t>
-      </w:r>
     </w:p>
     <w:p>
       <w:pPr>
         <w:pStyle w:val="Kop2"/>
       </w:pPr>
-      <w:bookmarkStart w:id="11" w:name="_Toc29287050"/>
+      <w:r>
+        <w:t xml:space="preserve">Scherm: </w:t>
+      </w:r>
+      <w:r>
+        <w:t>Huren</w:t>
+      </w:r>
+    </w:p>
+    <w:p>
       <w:r>
         <w:rPr>
           <w:noProof/>
-          <w:lang w:eastAsia="nl-NL"/>
         </w:rPr>
         <w:drawing>
-          <wp:anchor distT="0" distB="0" distL="114300" distR="114300" simplePos="0" relativeHeight="251679744" behindDoc="0" locked="0" layoutInCell="1" allowOverlap="1" wp14:anchorId="7DA4AB8E" wp14:editId="31566F7B">
-            <wp:simplePos x="0" y="0"/>
-            <wp:positionH relativeFrom="margin">
-              <wp:align>right</wp:align>
-            </wp:positionH>
-            <wp:positionV relativeFrom="paragraph">
-              <wp:posOffset>281624</wp:posOffset>
-            </wp:positionV>
-            <wp:extent cx="5760720" cy="4542471"/>
-            <wp:effectExtent l="0" t="0" r="0" b="0"/>
-            <wp:wrapNone/>
-            <wp:docPr id="15" name="Picture 15" descr="H:\Temp\SNAGHTML125ad94.PNG"/>
+          <wp:inline distT="0" distB="0" distL="0" distR="0" wp14:anchorId="50D8923B" wp14:editId="42B5EDED">
+            <wp:extent cx="5762625" cy="3238500"/>
+            <wp:effectExtent l="0" t="0" r="9525" b="0"/>
+            <wp:docPr id="5" name="Afbeelding 5"/>
             <wp:cNvGraphicFramePr>
               <a:graphicFrameLocks xmlns:a="http://schemas.openxmlformats.org/drawingml/2006/main" noChangeAspect="1"/>
             </wp:cNvGraphicFramePr>
@@ -2074,13 +2176,13 @@
               <a:graphicData uri="http://schemas.openxmlformats.org/drawingml/2006/picture">
                 <pic:pic xmlns:pic="http://schemas.openxmlformats.org/drawingml/2006/picture">
                   <pic:nvPicPr>
-                    <pic:cNvPr id="0" name="Picture 1" descr="H:\Temp\SNAGHTML125ad94.PNG"/>
+                    <pic:cNvPr id="0" name="Picture 2"/>
                     <pic:cNvPicPr>
                       <a:picLocks noChangeAspect="1" noChangeArrowheads="1"/>
                     </pic:cNvPicPr>
                   </pic:nvPicPr>
                   <pic:blipFill>
-                    <a:blip r:embed="rId12">
+                    <a:blip r:embed="rId14" cstate="print">
                       <a:extLst>
                         <a:ext uri="{28A0092B-C50C-407E-A947-70E740481C1C}">
                           <a14:useLocalDpi xmlns:a14="http://schemas.microsoft.com/office/drawing/2010/main" val="0"/>
@@ -2095,7 +2197,7 @@
                   <pic:spPr bwMode="auto">
                     <a:xfrm>
                       <a:off x="0" y="0"/>
-                      <a:ext cx="5760720" cy="4542471"/>
+                      <a:ext cx="5762625" cy="3238500"/>
                     </a:xfrm>
                     <a:prstGeom prst="rect">
                       <a:avLst/>
@@ -2108,42 +2210,37 @@
                 </pic:pic>
               </a:graphicData>
             </a:graphic>
-            <wp14:sizeRelH relativeFrom="page">
-              <wp14:pctWidth>0</wp14:pctWidth>
-            </wp14:sizeRelH>
-            <wp14:sizeRelV relativeFrom="page">
-              <wp14:pctHeight>0</wp14:pctHeight>
-            </wp14:sizeRelV>
-          </wp:anchor>
+          </wp:inline>
         </w:drawing>
       </w:r>
-      <w:r>
-        <w:t>Functie</w:t>
-      </w:r>
-      <w:r>
-        <w:t xml:space="preserve">: </w:t>
-      </w:r>
-      <w:r>
-        <w:t>functienaam</w:t>
-      </w:r>
-      <w:bookmarkEnd w:id="11"/>
-    </w:p>
-    <w:p/>
-    <w:p>
-      <w:pPr>
-        <w:pStyle w:val="Geenafstand"/>
-        <w:keepNext/>
-      </w:pPr>
+    </w:p>
+    <w:p>
+      <w:r>
+        <w:br w:type="page"/>
+      </w:r>
+    </w:p>
+    <w:p>
+      <w:pPr>
+        <w:pStyle w:val="Kop2"/>
+      </w:pPr>
+      <w:r>
+        <w:lastRenderedPageBreak/>
+        <w:t xml:space="preserve">Scherm: </w:t>
+      </w:r>
+      <w:r>
+        <w:t>Product informatie pagina</w:t>
+      </w:r>
+    </w:p>
+    <w:p>
       <w:r>
         <w:rPr>
           <w:noProof/>
-          <w:lang w:eastAsia="nl-NL"/>
         </w:rPr>
         <w:drawing>
-          <wp:inline distT="0" distB="0" distL="0" distR="0" wp14:anchorId="68B99F58" wp14:editId="3422D32D">
-            <wp:extent cx="5760720" cy="4534721"/>
-            <wp:effectExtent l="0" t="0" r="0" b="0"/>
-            <wp:docPr id="5" name="Picture 5" descr="C:\Users\Lorenz\AppData\Local\Microsoft\Windows\INetCache\Content.MSO\4E5B6B9F.tmp"/>
+          <wp:inline distT="0" distB="0" distL="0" distR="0" wp14:anchorId="0BDEA537" wp14:editId="75CDDEB4">
+            <wp:extent cx="5762625" cy="3238500"/>
+            <wp:effectExtent l="0" t="0" r="9525" b="0"/>
+            <wp:docPr id="6" name="Afbeelding 6"/>
             <wp:cNvGraphicFramePr>
               <a:graphicFrameLocks xmlns:a="http://schemas.openxmlformats.org/drawingml/2006/main" noChangeAspect="1"/>
             </wp:cNvGraphicFramePr>
@@ -2151,13 +2248,13 @@
               <a:graphicData uri="http://schemas.openxmlformats.org/drawingml/2006/picture">
                 <pic:pic xmlns:pic="http://schemas.openxmlformats.org/drawingml/2006/picture">
                   <pic:nvPicPr>
-                    <pic:cNvPr id="0" name="Picture 1" descr="C:\Users\Lorenz\AppData\Local\Microsoft\Windows\INetCache\Content.MSO\4E5B6B9F.tmp"/>
+                    <pic:cNvPr id="0" name="Picture 3"/>
                     <pic:cNvPicPr>
                       <a:picLocks noChangeAspect="1" noChangeArrowheads="1"/>
                     </pic:cNvPicPr>
                   </pic:nvPicPr>
                   <pic:blipFill>
-                    <a:blip r:embed="rId14">
+                    <a:blip r:embed="rId15" cstate="print">
                       <a:extLst>
                         <a:ext uri="{28A0092B-C50C-407E-A947-70E740481C1C}">
                           <a14:useLocalDpi xmlns:a14="http://schemas.microsoft.com/office/drawing/2010/main" val="0"/>
@@ -2172,7 +2269,7 @@
                   <pic:spPr bwMode="auto">
                     <a:xfrm>
                       <a:off x="0" y="0"/>
-                      <a:ext cx="5760720" cy="4534721"/>
+                      <a:ext cx="5762625" cy="3238500"/>
                     </a:xfrm>
                     <a:prstGeom prst="rect">
                       <a:avLst/>
@@ -2191,60 +2288,25 @@
     </w:p>
     <w:p>
       <w:pPr>
-        <w:rPr>
-          <w:rFonts w:asciiTheme="majorHAnsi" w:eastAsiaTheme="majorEastAsia" w:hAnsiTheme="majorHAnsi" w:cstheme="majorBidi"/>
-          <w:color w:val="2F5496" w:themeColor="accent1" w:themeShade="BF"/>
-          <w:sz w:val="32"/>
-          <w:szCs w:val="32"/>
-        </w:rPr>
-      </w:pPr>
-      <w:r>
-        <w:br w:type="page"/>
-      </w:r>
-    </w:p>
-    <w:p>
-      <w:pPr>
-        <w:pStyle w:val="Kop1"/>
-      </w:pPr>
-      <w:bookmarkStart w:id="12" w:name="_Toc29287051"/>
-      <w:r>
-        <w:lastRenderedPageBreak/>
-        <w:t>User Interface Design</w:t>
-      </w:r>
-      <w:bookmarkEnd w:id="12"/>
-    </w:p>
-    <w:p>
-      <w:pPr>
-        <w:pStyle w:val="SPLinfo"/>
-      </w:pPr>
-      <w:r>
-        <w:t>In het functioneel ontwerp zijn van alle schermen wireframes gemaakt. In dit hoofdstuk wordt van een of twee schermen het design volledig uitgewerkt weergegeven, zodat de ontwikkelaar kan zien hoe de applicatie eruit moet komen te zien.</w:t>
-      </w:r>
-    </w:p>
-    <w:p>
-      <w:pPr>
         <w:pStyle w:val="Kop2"/>
       </w:pPr>
-      <w:bookmarkStart w:id="13" w:name="_Toc29287052"/>
-      <w:r>
-        <w:t>Scherm: Login</w:t>
-      </w:r>
-      <w:bookmarkEnd w:id="13"/>
-    </w:p>
-    <w:p>
-      <w:pPr>
-        <w:keepNext/>
-      </w:pPr>
+      <w:r>
+        <w:t xml:space="preserve">Scherm: </w:t>
+      </w:r>
+      <w:r>
+        <w:t>Klant informatie formulier</w:t>
+      </w:r>
+    </w:p>
+    <w:p>
       <w:r>
         <w:rPr>
           <w:noProof/>
-          <w:lang w:eastAsia="nl-NL"/>
         </w:rPr>
         <w:drawing>
-          <wp:inline distT="0" distB="0" distL="0" distR="0" wp14:anchorId="370C47E1" wp14:editId="6D2E571B">
-            <wp:extent cx="5760720" cy="3481070"/>
-            <wp:effectExtent l="0" t="0" r="0" b="5080"/>
-            <wp:docPr id="16" name="Picture 16"/>
+          <wp:inline distT="0" distB="0" distL="0" distR="0" wp14:anchorId="2BD31912" wp14:editId="216383DF">
+            <wp:extent cx="5762625" cy="3238500"/>
+            <wp:effectExtent l="0" t="0" r="9525" b="0"/>
+            <wp:docPr id="9" name="Afbeelding 9"/>
             <wp:cNvGraphicFramePr>
               <a:graphicFrameLocks xmlns:a="http://schemas.openxmlformats.org/drawingml/2006/main" noChangeAspect="1"/>
             </wp:cNvGraphicFramePr>
@@ -2252,23 +2314,36 @@
               <a:graphicData uri="http://schemas.openxmlformats.org/drawingml/2006/picture">
                 <pic:pic xmlns:pic="http://schemas.openxmlformats.org/drawingml/2006/picture">
                   <pic:nvPicPr>
-                    <pic:cNvPr id="1" name=""/>
-                    <pic:cNvPicPr/>
+                    <pic:cNvPr id="0" name="Picture 4"/>
+                    <pic:cNvPicPr>
+                      <a:picLocks noChangeAspect="1" noChangeArrowheads="1"/>
+                    </pic:cNvPicPr>
                   </pic:nvPicPr>
                   <pic:blipFill>
-                    <a:blip r:embed="rId15"/>
+                    <a:blip r:embed="rId16" cstate="print">
+                      <a:extLst>
+                        <a:ext uri="{28A0092B-C50C-407E-A947-70E740481C1C}">
+                          <a14:useLocalDpi xmlns:a14="http://schemas.microsoft.com/office/drawing/2010/main" val="0"/>
+                        </a:ext>
+                      </a:extLst>
+                    </a:blip>
+                    <a:srcRect/>
                     <a:stretch>
                       <a:fillRect/>
                     </a:stretch>
                   </pic:blipFill>
-                  <pic:spPr>
+                  <pic:spPr bwMode="auto">
                     <a:xfrm>
                       <a:off x="0" y="0"/>
-                      <a:ext cx="5760720" cy="3481070"/>
+                      <a:ext cx="5762625" cy="3238500"/>
                     </a:xfrm>
                     <a:prstGeom prst="rect">
                       <a:avLst/>
                     </a:prstGeom>
+                    <a:noFill/>
+                    <a:ln>
+                      <a:noFill/>
+                    </a:ln>
                   </pic:spPr>
                 </pic:pic>
               </a:graphicData>
@@ -2278,6 +2353,227 @@
       </w:r>
     </w:p>
     <w:p>
+      <w:r>
+        <w:br w:type="page"/>
+      </w:r>
+    </w:p>
+    <w:p>
+      <w:pPr>
+        <w:pStyle w:val="Kop2"/>
+      </w:pPr>
+      <w:r>
+        <w:lastRenderedPageBreak/>
+        <w:t xml:space="preserve">Scherm: </w:t>
+      </w:r>
+      <w:r>
+        <w:t>Order informatie pagina</w:t>
+      </w:r>
+    </w:p>
+    <w:p>
+      <w:r>
+        <w:rPr>
+          <w:noProof/>
+        </w:rPr>
+        <w:drawing>
+          <wp:inline distT="0" distB="0" distL="0" distR="0" wp14:anchorId="1D3468AD" wp14:editId="01536FBA">
+            <wp:extent cx="5762625" cy="3238500"/>
+            <wp:effectExtent l="0" t="0" r="9525" b="0"/>
+            <wp:docPr id="10" name="Afbeelding 10"/>
+            <wp:cNvGraphicFramePr>
+              <a:graphicFrameLocks xmlns:a="http://schemas.openxmlformats.org/drawingml/2006/main" noChangeAspect="1"/>
+            </wp:cNvGraphicFramePr>
+            <a:graphic xmlns:a="http://schemas.openxmlformats.org/drawingml/2006/main">
+              <a:graphicData uri="http://schemas.openxmlformats.org/drawingml/2006/picture">
+                <pic:pic xmlns:pic="http://schemas.openxmlformats.org/drawingml/2006/picture">
+                  <pic:nvPicPr>
+                    <pic:cNvPr id="0" name="Picture 5"/>
+                    <pic:cNvPicPr>
+                      <a:picLocks noChangeAspect="1" noChangeArrowheads="1"/>
+                    </pic:cNvPicPr>
+                  </pic:nvPicPr>
+                  <pic:blipFill>
+                    <a:blip r:embed="rId17" cstate="print">
+                      <a:extLst>
+                        <a:ext uri="{28A0092B-C50C-407E-A947-70E740481C1C}">
+                          <a14:useLocalDpi xmlns:a14="http://schemas.microsoft.com/office/drawing/2010/main" val="0"/>
+                        </a:ext>
+                      </a:extLst>
+                    </a:blip>
+                    <a:srcRect/>
+                    <a:stretch>
+                      <a:fillRect/>
+                    </a:stretch>
+                  </pic:blipFill>
+                  <pic:spPr bwMode="auto">
+                    <a:xfrm>
+                      <a:off x="0" y="0"/>
+                      <a:ext cx="5762625" cy="3238500"/>
+                    </a:xfrm>
+                    <a:prstGeom prst="rect">
+                      <a:avLst/>
+                    </a:prstGeom>
+                    <a:noFill/>
+                    <a:ln>
+                      <a:noFill/>
+                    </a:ln>
+                  </pic:spPr>
+                </pic:pic>
+              </a:graphicData>
+            </a:graphic>
+          </wp:inline>
+        </w:drawing>
+      </w:r>
+    </w:p>
+    <w:p>
+      <w:pPr>
+        <w:pStyle w:val="Kop2"/>
+      </w:pPr>
+      <w:r>
+        <w:t xml:space="preserve">Scherm: </w:t>
+      </w:r>
+      <w:r>
+        <w:t>Contact pagina</w:t>
+      </w:r>
+    </w:p>
+    <w:p>
+      <w:r>
+        <w:rPr>
+          <w:noProof/>
+        </w:rPr>
+        <w:drawing>
+          <wp:inline distT="0" distB="0" distL="0" distR="0" wp14:anchorId="2CA07EEE" wp14:editId="140B8596">
+            <wp:extent cx="5762625" cy="3238500"/>
+            <wp:effectExtent l="0" t="0" r="9525" b="0"/>
+            <wp:docPr id="11" name="Afbeelding 11"/>
+            <wp:cNvGraphicFramePr>
+              <a:graphicFrameLocks xmlns:a="http://schemas.openxmlformats.org/drawingml/2006/main" noChangeAspect="1"/>
+            </wp:cNvGraphicFramePr>
+            <a:graphic xmlns:a="http://schemas.openxmlformats.org/drawingml/2006/main">
+              <a:graphicData uri="http://schemas.openxmlformats.org/drawingml/2006/picture">
+                <pic:pic xmlns:pic="http://schemas.openxmlformats.org/drawingml/2006/picture">
+                  <pic:nvPicPr>
+                    <pic:cNvPr id="0" name="Picture 6"/>
+                    <pic:cNvPicPr>
+                      <a:picLocks noChangeAspect="1" noChangeArrowheads="1"/>
+                    </pic:cNvPicPr>
+                  </pic:nvPicPr>
+                  <pic:blipFill>
+                    <a:blip r:embed="rId18" cstate="print">
+                      <a:extLst>
+                        <a:ext uri="{28A0092B-C50C-407E-A947-70E740481C1C}">
+                          <a14:useLocalDpi xmlns:a14="http://schemas.microsoft.com/office/drawing/2010/main" val="0"/>
+                        </a:ext>
+                      </a:extLst>
+                    </a:blip>
+                    <a:srcRect/>
+                    <a:stretch>
+                      <a:fillRect/>
+                    </a:stretch>
+                  </pic:blipFill>
+                  <pic:spPr bwMode="auto">
+                    <a:xfrm>
+                      <a:off x="0" y="0"/>
+                      <a:ext cx="5762625" cy="3238500"/>
+                    </a:xfrm>
+                    <a:prstGeom prst="rect">
+                      <a:avLst/>
+                    </a:prstGeom>
+                    <a:noFill/>
+                    <a:ln>
+                      <a:noFill/>
+                    </a:ln>
+                  </pic:spPr>
+                </pic:pic>
+              </a:graphicData>
+            </a:graphic>
+          </wp:inline>
+        </w:drawing>
+      </w:r>
+    </w:p>
+    <w:p>
+      <w:r>
+        <w:br w:type="page"/>
+      </w:r>
+    </w:p>
+    <w:p>
+      <w:pPr>
+        <w:pStyle w:val="Kop2"/>
+      </w:pPr>
+      <w:r>
+        <w:lastRenderedPageBreak/>
+        <w:t xml:space="preserve">Scherm: </w:t>
+      </w:r>
+      <w:r>
+        <w:t>Login pagina</w:t>
+      </w:r>
+    </w:p>
+    <w:p>
+      <w:r>
+        <w:rPr>
+          <w:noProof/>
+        </w:rPr>
+        <w:drawing>
+          <wp:inline distT="0" distB="0" distL="0" distR="0" wp14:anchorId="05D5D7A8" wp14:editId="5E9CFBC0">
+            <wp:extent cx="5762625" cy="3238500"/>
+            <wp:effectExtent l="0" t="0" r="9525" b="0"/>
+            <wp:docPr id="12" name="Afbeelding 12"/>
+            <wp:cNvGraphicFramePr>
+              <a:graphicFrameLocks xmlns:a="http://schemas.openxmlformats.org/drawingml/2006/main" noChangeAspect="1"/>
+            </wp:cNvGraphicFramePr>
+            <a:graphic xmlns:a="http://schemas.openxmlformats.org/drawingml/2006/main">
+              <a:graphicData uri="http://schemas.openxmlformats.org/drawingml/2006/picture">
+                <pic:pic xmlns:pic="http://schemas.openxmlformats.org/drawingml/2006/picture">
+                  <pic:nvPicPr>
+                    <pic:cNvPr id="0" name="Picture 7"/>
+                    <pic:cNvPicPr>
+                      <a:picLocks noChangeAspect="1" noChangeArrowheads="1"/>
+                    </pic:cNvPicPr>
+                  </pic:nvPicPr>
+                  <pic:blipFill>
+                    <a:blip r:embed="rId19" cstate="print">
+                      <a:extLst>
+                        <a:ext uri="{28A0092B-C50C-407E-A947-70E740481C1C}">
+                          <a14:useLocalDpi xmlns:a14="http://schemas.microsoft.com/office/drawing/2010/main" val="0"/>
+                        </a:ext>
+                      </a:extLst>
+                    </a:blip>
+                    <a:srcRect/>
+                    <a:stretch>
+                      <a:fillRect/>
+                    </a:stretch>
+                  </pic:blipFill>
+                  <pic:spPr bwMode="auto">
+                    <a:xfrm>
+                      <a:off x="0" y="0"/>
+                      <a:ext cx="5762625" cy="3238500"/>
+                    </a:xfrm>
+                    <a:prstGeom prst="rect">
+                      <a:avLst/>
+                    </a:prstGeom>
+                    <a:noFill/>
+                    <a:ln>
+                      <a:noFill/>
+                    </a:ln>
+                  </pic:spPr>
+                </pic:pic>
+              </a:graphicData>
+            </a:graphic>
+          </wp:inline>
+        </w:drawing>
+      </w:r>
+    </w:p>
+    <w:p>
+      <w:pPr>
+        <w:pStyle w:val="Kop2"/>
+      </w:pPr>
+      <w:r>
+        <w:t xml:space="preserve">Scherm: </w:t>
+      </w:r>
+      <w:r>
+        <w:t>Orders pagina</w:t>
+      </w:r>
+    </w:p>
+    <w:p>
       <w:pPr>
         <w:rPr>
           <w:rFonts w:asciiTheme="majorHAnsi" w:eastAsiaTheme="majorEastAsia" w:hAnsiTheme="majorHAnsi" w:cstheme="majorBidi"/>
@@ -2287,6 +2583,59 @@
         </w:rPr>
       </w:pPr>
       <w:r>
+        <w:rPr>
+          <w:noProof/>
+        </w:rPr>
+        <w:drawing>
+          <wp:inline distT="0" distB="0" distL="0" distR="0" wp14:anchorId="6B82CAEA" wp14:editId="5A095243">
+            <wp:extent cx="5762625" cy="3238500"/>
+            <wp:effectExtent l="0" t="0" r="9525" b="0"/>
+            <wp:docPr id="13" name="Afbeelding 13"/>
+            <wp:cNvGraphicFramePr>
+              <a:graphicFrameLocks xmlns:a="http://schemas.openxmlformats.org/drawingml/2006/main" noChangeAspect="1"/>
+            </wp:cNvGraphicFramePr>
+            <a:graphic xmlns:a="http://schemas.openxmlformats.org/drawingml/2006/main">
+              <a:graphicData uri="http://schemas.openxmlformats.org/drawingml/2006/picture">
+                <pic:pic xmlns:pic="http://schemas.openxmlformats.org/drawingml/2006/picture">
+                  <pic:nvPicPr>
+                    <pic:cNvPr id="0" name="Picture 8"/>
+                    <pic:cNvPicPr>
+                      <a:picLocks noChangeAspect="1" noChangeArrowheads="1"/>
+                    </pic:cNvPicPr>
+                  </pic:nvPicPr>
+                  <pic:blipFill>
+                    <a:blip r:embed="rId20" cstate="print">
+                      <a:extLst>
+                        <a:ext uri="{28A0092B-C50C-407E-A947-70E740481C1C}">
+                          <a14:useLocalDpi xmlns:a14="http://schemas.microsoft.com/office/drawing/2010/main" val="0"/>
+                        </a:ext>
+                      </a:extLst>
+                    </a:blip>
+                    <a:srcRect/>
+                    <a:stretch>
+                      <a:fillRect/>
+                    </a:stretch>
+                  </pic:blipFill>
+                  <pic:spPr bwMode="auto">
+                    <a:xfrm>
+                      <a:off x="0" y="0"/>
+                      <a:ext cx="5762625" cy="3238500"/>
+                    </a:xfrm>
+                    <a:prstGeom prst="rect">
+                      <a:avLst/>
+                    </a:prstGeom>
+                    <a:noFill/>
+                    <a:ln>
+                      <a:noFill/>
+                    </a:ln>
+                  </pic:spPr>
+                </pic:pic>
+              </a:graphicData>
+            </a:graphic>
+          </wp:inline>
+        </w:drawing>
+      </w:r>
+      <w:r>
         <w:br w:type="page"/>
       </w:r>
     </w:p>
@@ -2294,7 +2643,7 @@
       <w:pPr>
         <w:pStyle w:val="Kop1"/>
       </w:pPr>
-      <w:bookmarkStart w:id="14" w:name="_Toc29287053"/>
+      <w:bookmarkStart w:id="13" w:name="_Toc29287053"/>
       <w:r>
         <w:lastRenderedPageBreak/>
         <w:t>Data</w:t>
@@ -2311,7 +2660,7 @@
       <w:r>
         <w:t xml:space="preserve"> structuur</w:t>
       </w:r>
-      <w:bookmarkEnd w:id="14"/>
+      <w:bookmarkEnd w:id="13"/>
     </w:p>
     <w:p>
       <w:pPr>
@@ -2321,7 +2670,23 @@
         <w:t>In dit hoofdstuk wordt de structuur van de database schematisch weergegeven</w:t>
       </w:r>
       <w:r>
-        <w:t xml:space="preserve"> in een zogenaamd Entity Relation Diagram (ERD)</w:t>
+        <w:t xml:space="preserve"> in een zogenaamd </w:t>
+      </w:r>
+      <w:proofErr w:type="spellStart"/>
+      <w:r>
+        <w:t>Entity</w:t>
+      </w:r>
+      <w:proofErr w:type="spellEnd"/>
+      <w:r>
+        <w:t xml:space="preserve"> </w:t>
+      </w:r>
+      <w:proofErr w:type="spellStart"/>
+      <w:r>
+        <w:t>Relation</w:t>
+      </w:r>
+      <w:proofErr w:type="spellEnd"/>
+      <w:r>
+        <w:t xml:space="preserve"> Diagram (ERD)</w:t>
       </w:r>
       <w:r>
         <w:t xml:space="preserve"> of in definitie van classes of modellen</w:t>
@@ -2345,7 +2710,23 @@
         <w:t xml:space="preserve">is </w:t>
       </w:r>
       <w:r>
-        <w:t xml:space="preserve">en of ze verplicht zijn. Tevens worden de foreign keys </w:t>
+        <w:t xml:space="preserve">en of ze verplicht zijn. Tevens worden de </w:t>
+      </w:r>
+      <w:proofErr w:type="spellStart"/>
+      <w:r>
+        <w:t>foreign</w:t>
+      </w:r>
+      <w:proofErr w:type="spellEnd"/>
+      <w:r>
+        <w:t xml:space="preserve"> </w:t>
+      </w:r>
+      <w:proofErr w:type="spellStart"/>
+      <w:r>
+        <w:t>keys</w:t>
+      </w:r>
+      <w:proofErr w:type="spellEnd"/>
+      <w:r>
+        <w:t xml:space="preserve"> </w:t>
       </w:r>
       <w:r>
         <w:t>aang</w:t>
@@ -2400,7 +2781,7 @@
                     </pic:cNvPicPr>
                   </pic:nvPicPr>
                   <pic:blipFill>
-                    <a:blip r:embed="rId16">
+                    <a:blip r:embed="rId21">
                       <a:extLst>
                         <a:ext uri="{28A0092B-C50C-407E-A947-70E740481C1C}">
                           <a14:useLocalDpi xmlns:a14="http://schemas.microsoft.com/office/drawing/2010/main" val="0"/>
@@ -2442,12 +2823,12 @@
       <w:pPr>
         <w:pStyle w:val="Kop1"/>
       </w:pPr>
-      <w:bookmarkStart w:id="15" w:name="_Toc29287054"/>
+      <w:bookmarkStart w:id="14" w:name="_Toc29287054"/>
       <w:r>
         <w:lastRenderedPageBreak/>
         <w:t>Akkoord opdrachtgever</w:t>
       </w:r>
-      <w:bookmarkEnd w:id="15"/>
+      <w:bookmarkEnd w:id="14"/>
     </w:p>
     <w:p>
       <w:pPr>
@@ -2555,10 +2936,10 @@
       </w:pPr>
     </w:p>
     <w:sectPr>
-      <w:headerReference w:type="default" r:id="rId17"/>
-      <w:footerReference w:type="even" r:id="rId18"/>
-      <w:footerReference w:type="default" r:id="rId19"/>
-      <w:footerReference w:type="first" r:id="rId20"/>
+      <w:headerReference w:type="default" r:id="rId22"/>
+      <w:footerReference w:type="even" r:id="rId23"/>
+      <w:footerReference w:type="default" r:id="rId24"/>
+      <w:footerReference w:type="first" r:id="rId25"/>
       <w:pgSz w:w="11906" w:h="16838"/>
       <w:pgMar w:top="1417" w:right="1417" w:bottom="1417" w:left="1417" w:header="708" w:footer="708" w:gutter="0"/>
       <w:cols w:space="708"/>
@@ -2569,7 +2950,7 @@
 </file>
 
 <file path=word/endnotes.xml><?xml version="1.0" encoding="utf-8"?>
-<w:endnotes xmlns:wpc="http://schemas.microsoft.com/office/word/2010/wordprocessingCanvas" xmlns:cx="http://schemas.microsoft.com/office/drawing/2014/chartex" xmlns:cx1="http://schemas.microsoft.com/office/drawing/2015/9/8/chartex" xmlns:mc="http://schemas.openxmlformats.org/markup-compatibility/2006" xmlns:o="urn:schemas-microsoft-com:office:office" xmlns:r="http://schemas.openxmlformats.org/officeDocument/2006/relationships" xmlns:m="http://schemas.openxmlformats.org/officeDocument/2006/math" xmlns:v="urn:schemas-microsoft-com:vml" xmlns:wp14="http://schemas.microsoft.com/office/word/2010/wordprocessingDrawing" xmlns:wp="http://schemas.openxmlformats.org/drawingml/2006/wordprocessingDrawing" xmlns:w10="urn:schemas-microsoft-com:office:word" xmlns:w="http://schemas.openxmlformats.org/wordprocessingml/2006/main" xmlns:w14="http://schemas.microsoft.com/office/word/2010/wordml" xmlns:w15="http://schemas.microsoft.com/office/word/2012/wordml" xmlns:w16se="http://schemas.microsoft.com/office/word/2015/wordml/symex" xmlns:wpg="http://schemas.microsoft.com/office/word/2010/wordprocessingGroup" xmlns:wpi="http://schemas.microsoft.com/office/word/2010/wordprocessingInk" xmlns:wne="http://schemas.microsoft.com/office/word/2006/wordml" xmlns:wps="http://schemas.microsoft.com/office/word/2010/wordprocessingShape" mc:Ignorable="w14 w15 w16se wp14">
+<w:endnotes xmlns:wpc="http://schemas.microsoft.com/office/word/2010/wordprocessingCanvas" xmlns:cx="http://schemas.microsoft.com/office/drawing/2014/chartex" xmlns:cx1="http://schemas.microsoft.com/office/drawing/2015/9/8/chartex" xmlns:cx2="http://schemas.microsoft.com/office/drawing/2015/10/21/chartex" xmlns:cx3="http://schemas.microsoft.com/office/drawing/2016/5/9/chartex" xmlns:cx4="http://schemas.microsoft.com/office/drawing/2016/5/10/chartex" xmlns:cx5="http://schemas.microsoft.com/office/drawing/2016/5/11/chartex" xmlns:cx6="http://schemas.microsoft.com/office/drawing/2016/5/12/chartex" xmlns:cx7="http://schemas.microsoft.com/office/drawing/2016/5/13/chartex" xmlns:cx8="http://schemas.microsoft.com/office/drawing/2016/5/14/chartex" xmlns:mc="http://schemas.openxmlformats.org/markup-compatibility/2006" xmlns:aink="http://schemas.microsoft.com/office/drawing/2016/ink" xmlns:am3d="http://schemas.microsoft.com/office/drawing/2017/model3d" xmlns:o="urn:schemas-microsoft-com:office:office" xmlns:r="http://schemas.openxmlformats.org/officeDocument/2006/relationships" xmlns:m="http://schemas.openxmlformats.org/officeDocument/2006/math" xmlns:v="urn:schemas-microsoft-com:vml" xmlns:wp14="http://schemas.microsoft.com/office/word/2010/wordprocessingDrawing" xmlns:wp="http://schemas.openxmlformats.org/drawingml/2006/wordprocessingDrawing" xmlns:w10="urn:schemas-microsoft-com:office:word" xmlns:w="http://schemas.openxmlformats.org/wordprocessingml/2006/main" xmlns:w14="http://schemas.microsoft.com/office/word/2010/wordml" xmlns:w15="http://schemas.microsoft.com/office/word/2012/wordml" xmlns:w16cex="http://schemas.microsoft.com/office/word/2018/wordml/cex" xmlns:w16cid="http://schemas.microsoft.com/office/word/2016/wordml/cid" xmlns:w16="http://schemas.microsoft.com/office/word/2018/wordml" xmlns:w16sdtdh="http://schemas.microsoft.com/office/word/2020/wordml/sdtdatahash" xmlns:w16se="http://schemas.microsoft.com/office/word/2015/wordml/symex" xmlns:wpg="http://schemas.microsoft.com/office/word/2010/wordprocessingGroup" xmlns:wpi="http://schemas.microsoft.com/office/word/2010/wordprocessingInk" xmlns:wne="http://schemas.microsoft.com/office/word/2006/wordml" xmlns:wps="http://schemas.microsoft.com/office/word/2010/wordprocessingShape" mc:Ignorable="w14 w15 w16se w16cid w16 w16cex w16sdtdh wp14">
   <w:endnote w:type="separator" w:id="-1">
     <w:p>
       <w:pPr>
@@ -2594,7 +2975,7 @@
 </file>
 
 <file path=word/footer1.xml><?xml version="1.0" encoding="utf-8"?>
-<w:ftr xmlns:wpc="http://schemas.microsoft.com/office/word/2010/wordprocessingCanvas" xmlns:cx="http://schemas.microsoft.com/office/drawing/2014/chartex" xmlns:cx1="http://schemas.microsoft.com/office/drawing/2015/9/8/chartex" xmlns:mc="http://schemas.openxmlformats.org/markup-compatibility/2006" xmlns:o="urn:schemas-microsoft-com:office:office" xmlns:r="http://schemas.openxmlformats.org/officeDocument/2006/relationships" xmlns:m="http://schemas.openxmlformats.org/officeDocument/2006/math" xmlns:v="urn:schemas-microsoft-com:vml" xmlns:wp14="http://schemas.microsoft.com/office/word/2010/wordprocessingDrawing" xmlns:wp="http://schemas.openxmlformats.org/drawingml/2006/wordprocessingDrawing" xmlns:w10="urn:schemas-microsoft-com:office:word" xmlns:w="http://schemas.openxmlformats.org/wordprocessingml/2006/main" xmlns:w14="http://schemas.microsoft.com/office/word/2010/wordml" xmlns:w15="http://schemas.microsoft.com/office/word/2012/wordml" xmlns:w16se="http://schemas.microsoft.com/office/word/2015/wordml/symex" xmlns:wpg="http://schemas.microsoft.com/office/word/2010/wordprocessingGroup" xmlns:wpi="http://schemas.microsoft.com/office/word/2010/wordprocessingInk" xmlns:wne="http://schemas.microsoft.com/office/word/2006/wordml" xmlns:wps="http://schemas.microsoft.com/office/word/2010/wordprocessingShape" mc:Ignorable="w14 w15 w16se wp14">
+<w:ftr xmlns:wpc="http://schemas.microsoft.com/office/word/2010/wordprocessingCanvas" xmlns:cx="http://schemas.microsoft.com/office/drawing/2014/chartex" xmlns:cx1="http://schemas.microsoft.com/office/drawing/2015/9/8/chartex" xmlns:cx2="http://schemas.microsoft.com/office/drawing/2015/10/21/chartex" xmlns:cx3="http://schemas.microsoft.com/office/drawing/2016/5/9/chartex" xmlns:cx4="http://schemas.microsoft.com/office/drawing/2016/5/10/chartex" xmlns:cx5="http://schemas.microsoft.com/office/drawing/2016/5/11/chartex" xmlns:cx6="http://schemas.microsoft.com/office/drawing/2016/5/12/chartex" xmlns:cx7="http://schemas.microsoft.com/office/drawing/2016/5/13/chartex" xmlns:cx8="http://schemas.microsoft.com/office/drawing/2016/5/14/chartex" xmlns:mc="http://schemas.openxmlformats.org/markup-compatibility/2006" xmlns:aink="http://schemas.microsoft.com/office/drawing/2016/ink" xmlns:am3d="http://schemas.microsoft.com/office/drawing/2017/model3d" xmlns:o="urn:schemas-microsoft-com:office:office" xmlns:r="http://schemas.openxmlformats.org/officeDocument/2006/relationships" xmlns:m="http://schemas.openxmlformats.org/officeDocument/2006/math" xmlns:v="urn:schemas-microsoft-com:vml" xmlns:wp14="http://schemas.microsoft.com/office/word/2010/wordprocessingDrawing" xmlns:wp="http://schemas.openxmlformats.org/drawingml/2006/wordprocessingDrawing" xmlns:w10="urn:schemas-microsoft-com:office:word" xmlns:w="http://schemas.openxmlformats.org/wordprocessingml/2006/main" xmlns:w14="http://schemas.microsoft.com/office/word/2010/wordml" xmlns:w15="http://schemas.microsoft.com/office/word/2012/wordml" xmlns:w16cex="http://schemas.microsoft.com/office/word/2018/wordml/cex" xmlns:w16cid="http://schemas.microsoft.com/office/word/2016/wordml/cid" xmlns:w16="http://schemas.microsoft.com/office/word/2018/wordml" xmlns:w16sdtdh="http://schemas.microsoft.com/office/word/2020/wordml/sdtdatahash" xmlns:w16se="http://schemas.microsoft.com/office/word/2015/wordml/symex" xmlns:wpg="http://schemas.microsoft.com/office/word/2010/wordprocessingGroup" xmlns:wpi="http://schemas.microsoft.com/office/word/2010/wordprocessingInk" xmlns:wne="http://schemas.microsoft.com/office/word/2006/wordml" xmlns:wps="http://schemas.microsoft.com/office/word/2010/wordprocessingShape" mc:Ignorable="w14 w15 w16se w16cid w16 w16cex w16sdtdh wp14">
   <w:p>
     <w:pPr>
       <w:pStyle w:val="Voettekst"/>
@@ -2883,11 +3264,33 @@
       </w:rPr>
       <w:tab/>
     </w:r>
+    <w:proofErr w:type="spellStart"/>
     <w:r>
       <w:rPr>
         <w:lang w:val="en-GB"/>
       </w:rPr>
-      <w:t xml:space="preserve">Technisch ontwerp </w:t>
+      <w:t>Technisch</w:t>
+    </w:r>
+    <w:proofErr w:type="spellEnd"/>
+    <w:r>
+      <w:rPr>
+        <w:lang w:val="en-GB"/>
+      </w:rPr>
+      <w:t xml:space="preserve"> </w:t>
+    </w:r>
+    <w:proofErr w:type="spellStart"/>
+    <w:r>
+      <w:rPr>
+        <w:lang w:val="en-GB"/>
+      </w:rPr>
+      <w:t>ontwerp</w:t>
+    </w:r>
+    <w:proofErr w:type="spellEnd"/>
+    <w:r>
+      <w:rPr>
+        <w:lang w:val="en-GB"/>
+      </w:rPr>
+      <w:t xml:space="preserve"> </w:t>
     </w:r>
     <w:r>
       <w:rPr>
@@ -2943,7 +3346,7 @@
 </file>
 
 <file path=word/footer2.xml><?xml version="1.0" encoding="utf-8"?>
-<w:ftr xmlns:wpc="http://schemas.microsoft.com/office/word/2010/wordprocessingCanvas" xmlns:cx="http://schemas.microsoft.com/office/drawing/2014/chartex" xmlns:cx1="http://schemas.microsoft.com/office/drawing/2015/9/8/chartex" xmlns:mc="http://schemas.openxmlformats.org/markup-compatibility/2006" xmlns:o="urn:schemas-microsoft-com:office:office" xmlns:r="http://schemas.openxmlformats.org/officeDocument/2006/relationships" xmlns:m="http://schemas.openxmlformats.org/officeDocument/2006/math" xmlns:v="urn:schemas-microsoft-com:vml" xmlns:wp14="http://schemas.microsoft.com/office/word/2010/wordprocessingDrawing" xmlns:wp="http://schemas.openxmlformats.org/drawingml/2006/wordprocessingDrawing" xmlns:w10="urn:schemas-microsoft-com:office:word" xmlns:w="http://schemas.openxmlformats.org/wordprocessingml/2006/main" xmlns:w14="http://schemas.microsoft.com/office/word/2010/wordml" xmlns:w15="http://schemas.microsoft.com/office/word/2012/wordml" xmlns:w16se="http://schemas.microsoft.com/office/word/2015/wordml/symex" xmlns:wpg="http://schemas.microsoft.com/office/word/2010/wordprocessingGroup" xmlns:wpi="http://schemas.microsoft.com/office/word/2010/wordprocessingInk" xmlns:wne="http://schemas.microsoft.com/office/word/2006/wordml" xmlns:wps="http://schemas.microsoft.com/office/word/2010/wordprocessingShape" mc:Ignorable="w14 w15 w16se wp14">
+<w:ftr xmlns:wpc="http://schemas.microsoft.com/office/word/2010/wordprocessingCanvas" xmlns:cx="http://schemas.microsoft.com/office/drawing/2014/chartex" xmlns:cx1="http://schemas.microsoft.com/office/drawing/2015/9/8/chartex" xmlns:cx2="http://schemas.microsoft.com/office/drawing/2015/10/21/chartex" xmlns:cx3="http://schemas.microsoft.com/office/drawing/2016/5/9/chartex" xmlns:cx4="http://schemas.microsoft.com/office/drawing/2016/5/10/chartex" xmlns:cx5="http://schemas.microsoft.com/office/drawing/2016/5/11/chartex" xmlns:cx6="http://schemas.microsoft.com/office/drawing/2016/5/12/chartex" xmlns:cx7="http://schemas.microsoft.com/office/drawing/2016/5/13/chartex" xmlns:cx8="http://schemas.microsoft.com/office/drawing/2016/5/14/chartex" xmlns:mc="http://schemas.openxmlformats.org/markup-compatibility/2006" xmlns:aink="http://schemas.microsoft.com/office/drawing/2016/ink" xmlns:am3d="http://schemas.microsoft.com/office/drawing/2017/model3d" xmlns:o="urn:schemas-microsoft-com:office:office" xmlns:r="http://schemas.openxmlformats.org/officeDocument/2006/relationships" xmlns:m="http://schemas.openxmlformats.org/officeDocument/2006/math" xmlns:v="urn:schemas-microsoft-com:vml" xmlns:wp14="http://schemas.microsoft.com/office/word/2010/wordprocessingDrawing" xmlns:wp="http://schemas.openxmlformats.org/drawingml/2006/wordprocessingDrawing" xmlns:w10="urn:schemas-microsoft-com:office:word" xmlns:w="http://schemas.openxmlformats.org/wordprocessingml/2006/main" xmlns:w14="http://schemas.microsoft.com/office/word/2010/wordml" xmlns:w15="http://schemas.microsoft.com/office/word/2012/wordml" xmlns:w16cex="http://schemas.microsoft.com/office/word/2018/wordml/cex" xmlns:w16cid="http://schemas.microsoft.com/office/word/2016/wordml/cid" xmlns:w16="http://schemas.microsoft.com/office/word/2018/wordml" xmlns:w16sdtdh="http://schemas.microsoft.com/office/word/2020/wordml/sdtdatahash" xmlns:w16se="http://schemas.microsoft.com/office/word/2015/wordml/symex" xmlns:wpg="http://schemas.microsoft.com/office/word/2010/wordprocessingGroup" xmlns:wpi="http://schemas.microsoft.com/office/word/2010/wordprocessingInk" xmlns:wne="http://schemas.microsoft.com/office/word/2006/wordml" xmlns:wps="http://schemas.microsoft.com/office/word/2010/wordprocessingShape" mc:Ignorable="w14 w15 w16se w16cid w16 w16cex w16sdtdh wp14">
   <w:p>
     <w:pPr>
       <w:pStyle w:val="Voettekst"/>
@@ -3125,7 +3528,7 @@
 </file>
 
 <file path=word/footer3.xml><?xml version="1.0" encoding="utf-8"?>
-<w:ftr xmlns:wpc="http://schemas.microsoft.com/office/word/2010/wordprocessingCanvas" xmlns:cx="http://schemas.microsoft.com/office/drawing/2014/chartex" xmlns:cx1="http://schemas.microsoft.com/office/drawing/2015/9/8/chartex" xmlns:mc="http://schemas.openxmlformats.org/markup-compatibility/2006" xmlns:o="urn:schemas-microsoft-com:office:office" xmlns:r="http://schemas.openxmlformats.org/officeDocument/2006/relationships" xmlns:m="http://schemas.openxmlformats.org/officeDocument/2006/math" xmlns:v="urn:schemas-microsoft-com:vml" xmlns:wp14="http://schemas.microsoft.com/office/word/2010/wordprocessingDrawing" xmlns:wp="http://schemas.openxmlformats.org/drawingml/2006/wordprocessingDrawing" xmlns:w10="urn:schemas-microsoft-com:office:word" xmlns:w="http://schemas.openxmlformats.org/wordprocessingml/2006/main" xmlns:w14="http://schemas.microsoft.com/office/word/2010/wordml" xmlns:w15="http://schemas.microsoft.com/office/word/2012/wordml" xmlns:w16se="http://schemas.microsoft.com/office/word/2015/wordml/symex" xmlns:wpg="http://schemas.microsoft.com/office/word/2010/wordprocessingGroup" xmlns:wpi="http://schemas.microsoft.com/office/word/2010/wordprocessingInk" xmlns:wne="http://schemas.microsoft.com/office/word/2006/wordml" xmlns:wps="http://schemas.microsoft.com/office/word/2010/wordprocessingShape" mc:Ignorable="w14 w15 w16se wp14">
+<w:ftr xmlns:wpc="http://schemas.microsoft.com/office/word/2010/wordprocessingCanvas" xmlns:cx="http://schemas.microsoft.com/office/drawing/2014/chartex" xmlns:cx1="http://schemas.microsoft.com/office/drawing/2015/9/8/chartex" xmlns:cx2="http://schemas.microsoft.com/office/drawing/2015/10/21/chartex" xmlns:cx3="http://schemas.microsoft.com/office/drawing/2016/5/9/chartex" xmlns:cx4="http://schemas.microsoft.com/office/drawing/2016/5/10/chartex" xmlns:cx5="http://schemas.microsoft.com/office/drawing/2016/5/11/chartex" xmlns:cx6="http://schemas.microsoft.com/office/drawing/2016/5/12/chartex" xmlns:cx7="http://schemas.microsoft.com/office/drawing/2016/5/13/chartex" xmlns:cx8="http://schemas.microsoft.com/office/drawing/2016/5/14/chartex" xmlns:mc="http://schemas.openxmlformats.org/markup-compatibility/2006" xmlns:aink="http://schemas.microsoft.com/office/drawing/2016/ink" xmlns:am3d="http://schemas.microsoft.com/office/drawing/2017/model3d" xmlns:o="urn:schemas-microsoft-com:office:office" xmlns:r="http://schemas.openxmlformats.org/officeDocument/2006/relationships" xmlns:m="http://schemas.openxmlformats.org/officeDocument/2006/math" xmlns:v="urn:schemas-microsoft-com:vml" xmlns:wp14="http://schemas.microsoft.com/office/word/2010/wordprocessingDrawing" xmlns:wp="http://schemas.openxmlformats.org/drawingml/2006/wordprocessingDrawing" xmlns:w10="urn:schemas-microsoft-com:office:word" xmlns:w="http://schemas.openxmlformats.org/wordprocessingml/2006/main" xmlns:w14="http://schemas.microsoft.com/office/word/2010/wordml" xmlns:w15="http://schemas.microsoft.com/office/word/2012/wordml" xmlns:w16cex="http://schemas.microsoft.com/office/word/2018/wordml/cex" xmlns:w16cid="http://schemas.microsoft.com/office/word/2016/wordml/cid" xmlns:w16="http://schemas.microsoft.com/office/word/2018/wordml" xmlns:w16sdtdh="http://schemas.microsoft.com/office/word/2020/wordml/sdtdatahash" xmlns:w16se="http://schemas.microsoft.com/office/word/2015/wordml/symex" xmlns:wpg="http://schemas.microsoft.com/office/word/2010/wordprocessingGroup" xmlns:wpi="http://schemas.microsoft.com/office/word/2010/wordprocessingInk" xmlns:wne="http://schemas.microsoft.com/office/word/2006/wordml" xmlns:wps="http://schemas.microsoft.com/office/word/2010/wordprocessingShape" mc:Ignorable="w14 w15 w16se w16cid w16 w16cex w16sdtdh wp14">
   <w:p>
     <w:pPr>
       <w:pStyle w:val="Voettekst"/>
@@ -3366,7 +3769,7 @@
 </file>
 
 <file path=word/footnotes.xml><?xml version="1.0" encoding="utf-8"?>
-<w:footnotes xmlns:wpc="http://schemas.microsoft.com/office/word/2010/wordprocessingCanvas" xmlns:cx="http://schemas.microsoft.com/office/drawing/2014/chartex" xmlns:cx1="http://schemas.microsoft.com/office/drawing/2015/9/8/chartex" xmlns:mc="http://schemas.openxmlformats.org/markup-compatibility/2006" xmlns:o="urn:schemas-microsoft-com:office:office" xmlns:r="http://schemas.openxmlformats.org/officeDocument/2006/relationships" xmlns:m="http://schemas.openxmlformats.org/officeDocument/2006/math" xmlns:v="urn:schemas-microsoft-com:vml" xmlns:wp14="http://schemas.microsoft.com/office/word/2010/wordprocessingDrawing" xmlns:wp="http://schemas.openxmlformats.org/drawingml/2006/wordprocessingDrawing" xmlns:w10="urn:schemas-microsoft-com:office:word" xmlns:w="http://schemas.openxmlformats.org/wordprocessingml/2006/main" xmlns:w14="http://schemas.microsoft.com/office/word/2010/wordml" xmlns:w15="http://schemas.microsoft.com/office/word/2012/wordml" xmlns:w16se="http://schemas.microsoft.com/office/word/2015/wordml/symex" xmlns:wpg="http://schemas.microsoft.com/office/word/2010/wordprocessingGroup" xmlns:wpi="http://schemas.microsoft.com/office/word/2010/wordprocessingInk" xmlns:wne="http://schemas.microsoft.com/office/word/2006/wordml" xmlns:wps="http://schemas.microsoft.com/office/word/2010/wordprocessingShape" mc:Ignorable="w14 w15 w16se wp14">
+<w:footnotes xmlns:wpc="http://schemas.microsoft.com/office/word/2010/wordprocessingCanvas" xmlns:cx="http://schemas.microsoft.com/office/drawing/2014/chartex" xmlns:cx1="http://schemas.microsoft.com/office/drawing/2015/9/8/chartex" xmlns:cx2="http://schemas.microsoft.com/office/drawing/2015/10/21/chartex" xmlns:cx3="http://schemas.microsoft.com/office/drawing/2016/5/9/chartex" xmlns:cx4="http://schemas.microsoft.com/office/drawing/2016/5/10/chartex" xmlns:cx5="http://schemas.microsoft.com/office/drawing/2016/5/11/chartex" xmlns:cx6="http://schemas.microsoft.com/office/drawing/2016/5/12/chartex" xmlns:cx7="http://schemas.microsoft.com/office/drawing/2016/5/13/chartex" xmlns:cx8="http://schemas.microsoft.com/office/drawing/2016/5/14/chartex" xmlns:mc="http://schemas.openxmlformats.org/markup-compatibility/2006" xmlns:aink="http://schemas.microsoft.com/office/drawing/2016/ink" xmlns:am3d="http://schemas.microsoft.com/office/drawing/2017/model3d" xmlns:o="urn:schemas-microsoft-com:office:office" xmlns:r="http://schemas.openxmlformats.org/officeDocument/2006/relationships" xmlns:m="http://schemas.openxmlformats.org/officeDocument/2006/math" xmlns:v="urn:schemas-microsoft-com:vml" xmlns:wp14="http://schemas.microsoft.com/office/word/2010/wordprocessingDrawing" xmlns:wp="http://schemas.openxmlformats.org/drawingml/2006/wordprocessingDrawing" xmlns:w10="urn:schemas-microsoft-com:office:word" xmlns:w="http://schemas.openxmlformats.org/wordprocessingml/2006/main" xmlns:w14="http://schemas.microsoft.com/office/word/2010/wordml" xmlns:w15="http://schemas.microsoft.com/office/word/2012/wordml" xmlns:w16cex="http://schemas.microsoft.com/office/word/2018/wordml/cex" xmlns:w16cid="http://schemas.microsoft.com/office/word/2016/wordml/cid" xmlns:w16="http://schemas.microsoft.com/office/word/2018/wordml" xmlns:w16sdtdh="http://schemas.microsoft.com/office/word/2020/wordml/sdtdatahash" xmlns:w16se="http://schemas.microsoft.com/office/word/2015/wordml/symex" xmlns:wpg="http://schemas.microsoft.com/office/word/2010/wordprocessingGroup" xmlns:wpi="http://schemas.microsoft.com/office/word/2010/wordprocessingInk" xmlns:wne="http://schemas.microsoft.com/office/word/2006/wordml" xmlns:wps="http://schemas.microsoft.com/office/word/2010/wordprocessingShape" mc:Ignorable="w14 w15 w16se w16cid w16 w16cex w16sdtdh wp14">
   <w:footnote w:type="separator" w:id="-1">
     <w:p>
       <w:pPr>
@@ -3391,7 +3794,7 @@
 </file>
 
 <file path=word/header1.xml><?xml version="1.0" encoding="utf-8"?>
-<w:hdr xmlns:wpc="http://schemas.microsoft.com/office/word/2010/wordprocessingCanvas" xmlns:cx="http://schemas.microsoft.com/office/drawing/2014/chartex" xmlns:cx1="http://schemas.microsoft.com/office/drawing/2015/9/8/chartex" xmlns:mc="http://schemas.openxmlformats.org/markup-compatibility/2006" xmlns:o="urn:schemas-microsoft-com:office:office" xmlns:r="http://schemas.openxmlformats.org/officeDocument/2006/relationships" xmlns:m="http://schemas.openxmlformats.org/officeDocument/2006/math" xmlns:v="urn:schemas-microsoft-com:vml" xmlns:wp14="http://schemas.microsoft.com/office/word/2010/wordprocessingDrawing" xmlns:wp="http://schemas.openxmlformats.org/drawingml/2006/wordprocessingDrawing" xmlns:w10="urn:schemas-microsoft-com:office:word" xmlns:w="http://schemas.openxmlformats.org/wordprocessingml/2006/main" xmlns:w14="http://schemas.microsoft.com/office/word/2010/wordml" xmlns:w15="http://schemas.microsoft.com/office/word/2012/wordml" xmlns:w16se="http://schemas.microsoft.com/office/word/2015/wordml/symex" xmlns:wpg="http://schemas.microsoft.com/office/word/2010/wordprocessingGroup" xmlns:wpi="http://schemas.microsoft.com/office/word/2010/wordprocessingInk" xmlns:wne="http://schemas.microsoft.com/office/word/2006/wordml" xmlns:wps="http://schemas.microsoft.com/office/word/2010/wordprocessingShape" mc:Ignorable="w14 w15 w16se wp14">
+<w:hdr xmlns:wpc="http://schemas.microsoft.com/office/word/2010/wordprocessingCanvas" xmlns:cx="http://schemas.microsoft.com/office/drawing/2014/chartex" xmlns:cx1="http://schemas.microsoft.com/office/drawing/2015/9/8/chartex" xmlns:cx2="http://schemas.microsoft.com/office/drawing/2015/10/21/chartex" xmlns:cx3="http://schemas.microsoft.com/office/drawing/2016/5/9/chartex" xmlns:cx4="http://schemas.microsoft.com/office/drawing/2016/5/10/chartex" xmlns:cx5="http://schemas.microsoft.com/office/drawing/2016/5/11/chartex" xmlns:cx6="http://schemas.microsoft.com/office/drawing/2016/5/12/chartex" xmlns:cx7="http://schemas.microsoft.com/office/drawing/2016/5/13/chartex" xmlns:cx8="http://schemas.microsoft.com/office/drawing/2016/5/14/chartex" xmlns:mc="http://schemas.openxmlformats.org/markup-compatibility/2006" xmlns:aink="http://schemas.microsoft.com/office/drawing/2016/ink" xmlns:am3d="http://schemas.microsoft.com/office/drawing/2017/model3d" xmlns:o="urn:schemas-microsoft-com:office:office" xmlns:r="http://schemas.openxmlformats.org/officeDocument/2006/relationships" xmlns:m="http://schemas.openxmlformats.org/officeDocument/2006/math" xmlns:v="urn:schemas-microsoft-com:vml" xmlns:wp14="http://schemas.microsoft.com/office/word/2010/wordprocessingDrawing" xmlns:wp="http://schemas.openxmlformats.org/drawingml/2006/wordprocessingDrawing" xmlns:w10="urn:schemas-microsoft-com:office:word" xmlns:w="http://schemas.openxmlformats.org/wordprocessingml/2006/main" xmlns:w14="http://schemas.microsoft.com/office/word/2010/wordml" xmlns:w15="http://schemas.microsoft.com/office/word/2012/wordml" xmlns:w16cex="http://schemas.microsoft.com/office/word/2018/wordml/cex" xmlns:w16cid="http://schemas.microsoft.com/office/word/2016/wordml/cid" xmlns:w16="http://schemas.microsoft.com/office/word/2018/wordml" xmlns:w16sdtdh="http://schemas.microsoft.com/office/word/2020/wordml/sdtdatahash" xmlns:w16se="http://schemas.microsoft.com/office/word/2015/wordml/symex" xmlns:wpg="http://schemas.microsoft.com/office/word/2010/wordprocessingGroup" xmlns:wpi="http://schemas.microsoft.com/office/word/2010/wordprocessingInk" xmlns:wne="http://schemas.microsoft.com/office/word/2006/wordml" xmlns:wps="http://schemas.microsoft.com/office/word/2010/wordprocessingShape" mc:Ignorable="w14 w15 w16se w16cid w16 w16cex w16sdtdh wp14">
   <w:p>
     <w:pPr>
       <w:pStyle w:val="Koptekst"/>
@@ -3462,7 +3865,7 @@
 </file>
 
 <file path=word/numbering.xml><?xml version="1.0" encoding="utf-8"?>
-<w:numbering xmlns:wpc="http://schemas.microsoft.com/office/word/2010/wordprocessingCanvas" xmlns:cx="http://schemas.microsoft.com/office/drawing/2014/chartex" xmlns:cx1="http://schemas.microsoft.com/office/drawing/2015/9/8/chartex" xmlns:mc="http://schemas.openxmlformats.org/markup-compatibility/2006" xmlns:o="urn:schemas-microsoft-com:office:office" xmlns:r="http://schemas.openxmlformats.org/officeDocument/2006/relationships" xmlns:m="http://schemas.openxmlformats.org/officeDocument/2006/math" xmlns:v="urn:schemas-microsoft-com:vml" xmlns:wp14="http://schemas.microsoft.com/office/word/2010/wordprocessingDrawing" xmlns:wp="http://schemas.openxmlformats.org/drawingml/2006/wordprocessingDrawing" xmlns:w10="urn:schemas-microsoft-com:office:word" xmlns:w="http://schemas.openxmlformats.org/wordprocessingml/2006/main" xmlns:w14="http://schemas.microsoft.com/office/word/2010/wordml" xmlns:w15="http://schemas.microsoft.com/office/word/2012/wordml" xmlns:w16se="http://schemas.microsoft.com/office/word/2015/wordml/symex" xmlns:wpg="http://schemas.microsoft.com/office/word/2010/wordprocessingGroup" xmlns:wpi="http://schemas.microsoft.com/office/word/2010/wordprocessingInk" xmlns:wne="http://schemas.microsoft.com/office/word/2006/wordml" xmlns:wps="http://schemas.microsoft.com/office/word/2010/wordprocessingShape" mc:Ignorable="w14 w15 w16se wp14">
+<w:numbering xmlns:wpc="http://schemas.microsoft.com/office/word/2010/wordprocessingCanvas" xmlns:cx="http://schemas.microsoft.com/office/drawing/2014/chartex" xmlns:cx1="http://schemas.microsoft.com/office/drawing/2015/9/8/chartex" xmlns:cx2="http://schemas.microsoft.com/office/drawing/2015/10/21/chartex" xmlns:cx3="http://schemas.microsoft.com/office/drawing/2016/5/9/chartex" xmlns:cx4="http://schemas.microsoft.com/office/drawing/2016/5/10/chartex" xmlns:cx5="http://schemas.microsoft.com/office/drawing/2016/5/11/chartex" xmlns:cx6="http://schemas.microsoft.com/office/drawing/2016/5/12/chartex" xmlns:cx7="http://schemas.microsoft.com/office/drawing/2016/5/13/chartex" xmlns:cx8="http://schemas.microsoft.com/office/drawing/2016/5/14/chartex" xmlns:mc="http://schemas.openxmlformats.org/markup-compatibility/2006" xmlns:aink="http://schemas.microsoft.com/office/drawing/2016/ink" xmlns:am3d="http://schemas.microsoft.com/office/drawing/2017/model3d" xmlns:o="urn:schemas-microsoft-com:office:office" xmlns:r="http://schemas.openxmlformats.org/officeDocument/2006/relationships" xmlns:m="http://schemas.openxmlformats.org/officeDocument/2006/math" xmlns:v="urn:schemas-microsoft-com:vml" xmlns:wp14="http://schemas.microsoft.com/office/word/2010/wordprocessingDrawing" xmlns:wp="http://schemas.openxmlformats.org/drawingml/2006/wordprocessingDrawing" xmlns:w10="urn:schemas-microsoft-com:office:word" xmlns:w="http://schemas.openxmlformats.org/wordprocessingml/2006/main" xmlns:w14="http://schemas.microsoft.com/office/word/2010/wordml" xmlns:w15="http://schemas.microsoft.com/office/word/2012/wordml" xmlns:w16cex="http://schemas.microsoft.com/office/word/2018/wordml/cex" xmlns:w16cid="http://schemas.microsoft.com/office/word/2016/wordml/cid" xmlns:w16="http://schemas.microsoft.com/office/word/2018/wordml" xmlns:w16sdtdh="http://schemas.microsoft.com/office/word/2020/wordml/sdtdatahash" xmlns:w16se="http://schemas.microsoft.com/office/word/2015/wordml/symex" xmlns:wpg="http://schemas.microsoft.com/office/word/2010/wordprocessingGroup" xmlns:wpi="http://schemas.microsoft.com/office/word/2010/wordprocessingInk" xmlns:wne="http://schemas.microsoft.com/office/word/2006/wordml" xmlns:wps="http://schemas.microsoft.com/office/word/2010/wordprocessingShape" mc:Ignorable="w14 w15 w16se w16cid w16 w16cex w16sdtdh wp14">
   <w:abstractNum w:abstractNumId="0" w15:restartNumberingAfterBreak="0">
     <w:nsid w:val="5F9D4D5D"/>
     <w:multiLevelType w:val="hybridMultilevel"/>
@@ -3576,14 +3979,14 @@
       </w:rPr>
     </w:lvl>
   </w:abstractNum>
-  <w:num w:numId="1">
+  <w:num w:numId="1" w16cid:durableId="1566719034">
     <w:abstractNumId w:val="0"/>
   </w:num>
 </w:numbering>
 </file>
 
 <file path=word/styles.xml><?xml version="1.0" encoding="utf-8"?>
-<w:styles xmlns:mc="http://schemas.openxmlformats.org/markup-compatibility/2006" xmlns:r="http://schemas.openxmlformats.org/officeDocument/2006/relationships" xmlns:w="http://schemas.openxmlformats.org/wordprocessingml/2006/main" xmlns:w14="http://schemas.microsoft.com/office/word/2010/wordml" xmlns:w15="http://schemas.microsoft.com/office/word/2012/wordml" xmlns:w16se="http://schemas.microsoft.com/office/word/2015/wordml/symex" mc:Ignorable="w14 w15 w16se">
+<w:styles xmlns:mc="http://schemas.openxmlformats.org/markup-compatibility/2006" xmlns:r="http://schemas.openxmlformats.org/officeDocument/2006/relationships" xmlns:w="http://schemas.openxmlformats.org/wordprocessingml/2006/main" xmlns:w14="http://schemas.microsoft.com/office/word/2010/wordml" xmlns:w15="http://schemas.microsoft.com/office/word/2012/wordml" xmlns:w16cex="http://schemas.microsoft.com/office/word/2018/wordml/cex" xmlns:w16cid="http://schemas.microsoft.com/office/word/2016/wordml/cid" xmlns:w16="http://schemas.microsoft.com/office/word/2018/wordml" xmlns:w16sdtdh="http://schemas.microsoft.com/office/word/2020/wordml/sdtdatahash" xmlns:w16se="http://schemas.microsoft.com/office/word/2015/wordml/symex" mc:Ignorable="w14 w15 w16se w16cid w16 w16cex w16sdtdh">
   <w:docDefaults>
     <w:rPrDefault>
       <w:rPr>
@@ -3599,7 +4002,7 @@
       </w:pPr>
     </w:pPrDefault>
   </w:docDefaults>
-  <w:latentStyles w:defLockedState="0" w:defUIPriority="99" w:defSemiHidden="0" w:defUnhideWhenUsed="0" w:defQFormat="0" w:count="371">
+  <w:latentStyles w:defLockedState="0" w:defUIPriority="99" w:defSemiHidden="0" w:defUnhideWhenUsed="0" w:defQFormat="0" w:count="376">
     <w:lsdException w:name="Normal" w:uiPriority="0" w:qFormat="1"/>
     <w:lsdException w:name="heading 1" w:uiPriority="9" w:qFormat="1"/>
     <w:lsdException w:name="heading 2" w:semiHidden="1" w:uiPriority="9" w:unhideWhenUsed="1" w:qFormat="1"/>
@@ -3971,6 +4374,11 @@
     <w:lsdException w:name="List Table 5 Dark Accent 6" w:uiPriority="50"/>
     <w:lsdException w:name="List Table 6 Colorful Accent 6" w:uiPriority="51"/>
     <w:lsdException w:name="List Table 7 Colorful Accent 6" w:uiPriority="52"/>
+    <w:lsdException w:name="Mention" w:semiHidden="1" w:unhideWhenUsed="1"/>
+    <w:lsdException w:name="Smart Hyperlink" w:semiHidden="1" w:unhideWhenUsed="1"/>
+    <w:lsdException w:name="Hashtag" w:semiHidden="1" w:unhideWhenUsed="1"/>
+    <w:lsdException w:name="Unresolved Mention" w:semiHidden="1" w:unhideWhenUsed="1"/>
+    <w:lsdException w:name="Smart Link" w:semiHidden="1" w:unhideWhenUsed="1"/>
   </w:latentStyles>
   <w:style w:type="paragraph" w:default="1" w:styleId="Standaard">
     <w:name w:val="Normal"/>
@@ -4707,7 +5115,7 @@
 </file>
 
 <file path=word/glossary/document.xml><?xml version="1.0" encoding="utf-8"?>
-<w:glossaryDocument xmlns:wpc="http://schemas.microsoft.com/office/word/2010/wordprocessingCanvas" xmlns:cx="http://schemas.microsoft.com/office/drawing/2014/chartex" xmlns:cx1="http://schemas.microsoft.com/office/drawing/2015/9/8/chartex" xmlns:mc="http://schemas.openxmlformats.org/markup-compatibility/2006" xmlns:o="urn:schemas-microsoft-com:office:office" xmlns:r="http://schemas.openxmlformats.org/officeDocument/2006/relationships" xmlns:m="http://schemas.openxmlformats.org/officeDocument/2006/math" xmlns:v="urn:schemas-microsoft-com:vml" xmlns:wp14="http://schemas.microsoft.com/office/word/2010/wordprocessingDrawing" xmlns:wp="http://schemas.openxmlformats.org/drawingml/2006/wordprocessingDrawing" xmlns:w10="urn:schemas-microsoft-com:office:word" xmlns:w="http://schemas.openxmlformats.org/wordprocessingml/2006/main" xmlns:w14="http://schemas.microsoft.com/office/word/2010/wordml" xmlns:w15="http://schemas.microsoft.com/office/word/2012/wordml" xmlns:w16se="http://schemas.microsoft.com/office/word/2015/wordml/symex" xmlns:wpg="http://schemas.microsoft.com/office/word/2010/wordprocessingGroup" xmlns:wpi="http://schemas.microsoft.com/office/word/2010/wordprocessingInk" xmlns:wne="http://schemas.microsoft.com/office/word/2006/wordml" xmlns:wps="http://schemas.microsoft.com/office/word/2010/wordprocessingShape" mc:Ignorable="w14 w15 w16se wp14">
+<w:glossaryDocument xmlns:wpc="http://schemas.microsoft.com/office/word/2010/wordprocessingCanvas" xmlns:cx="http://schemas.microsoft.com/office/drawing/2014/chartex" xmlns:cx1="http://schemas.microsoft.com/office/drawing/2015/9/8/chartex" xmlns:cx2="http://schemas.microsoft.com/office/drawing/2015/10/21/chartex" xmlns:cx3="http://schemas.microsoft.com/office/drawing/2016/5/9/chartex" xmlns:cx4="http://schemas.microsoft.com/office/drawing/2016/5/10/chartex" xmlns:cx5="http://schemas.microsoft.com/office/drawing/2016/5/11/chartex" xmlns:cx6="http://schemas.microsoft.com/office/drawing/2016/5/12/chartex" xmlns:cx7="http://schemas.microsoft.com/office/drawing/2016/5/13/chartex" xmlns:cx8="http://schemas.microsoft.com/office/drawing/2016/5/14/chartex" xmlns:mc="http://schemas.openxmlformats.org/markup-compatibility/2006" xmlns:aink="http://schemas.microsoft.com/office/drawing/2016/ink" xmlns:am3d="http://schemas.microsoft.com/office/drawing/2017/model3d" xmlns:o="urn:schemas-microsoft-com:office:office" xmlns:r="http://schemas.openxmlformats.org/officeDocument/2006/relationships" xmlns:m="http://schemas.openxmlformats.org/officeDocument/2006/math" xmlns:v="urn:schemas-microsoft-com:vml" xmlns:wp14="http://schemas.microsoft.com/office/word/2010/wordprocessingDrawing" xmlns:wp="http://schemas.openxmlformats.org/drawingml/2006/wordprocessingDrawing" xmlns:w10="urn:schemas-microsoft-com:office:word" xmlns:w="http://schemas.openxmlformats.org/wordprocessingml/2006/main" xmlns:w14="http://schemas.microsoft.com/office/word/2010/wordml" xmlns:w15="http://schemas.microsoft.com/office/word/2012/wordml" xmlns:w16cex="http://schemas.microsoft.com/office/word/2018/wordml/cex" xmlns:w16cid="http://schemas.microsoft.com/office/word/2016/wordml/cid" xmlns:w16="http://schemas.microsoft.com/office/word/2018/wordml" xmlns:w16sdtdh="http://schemas.microsoft.com/office/word/2020/wordml/sdtdatahash" xmlns:w16se="http://schemas.microsoft.com/office/word/2015/wordml/symex" xmlns:wpg="http://schemas.microsoft.com/office/word/2010/wordprocessingGroup" xmlns:wpi="http://schemas.microsoft.com/office/word/2010/wordprocessingInk" xmlns:wne="http://schemas.microsoft.com/office/word/2006/wordml" xmlns:wps="http://schemas.microsoft.com/office/word/2010/wordprocessingShape" mc:Ignorable="w14 w15 w16se w16cid w16 w16cex w16sdtdh wp14">
   <w:docParts>
     <w:docPart>
       <w:docPartPr>
@@ -4863,7 +5271,7 @@
 </file>
 
 <file path=word/glossary/fontTable.xml><?xml version="1.0" encoding="utf-8"?>
-<w:fonts xmlns:mc="http://schemas.openxmlformats.org/markup-compatibility/2006" xmlns:r="http://schemas.openxmlformats.org/officeDocument/2006/relationships" xmlns:w="http://schemas.openxmlformats.org/wordprocessingml/2006/main" xmlns:w14="http://schemas.microsoft.com/office/word/2010/wordml" xmlns:w15="http://schemas.microsoft.com/office/word/2012/wordml" xmlns:w16se="http://schemas.microsoft.com/office/word/2015/wordml/symex" mc:Ignorable="w14 w15 w16se">
+<w:fonts xmlns:mc="http://schemas.openxmlformats.org/markup-compatibility/2006" xmlns:r="http://schemas.openxmlformats.org/officeDocument/2006/relationships" xmlns:w="http://schemas.openxmlformats.org/wordprocessingml/2006/main" xmlns:w14="http://schemas.microsoft.com/office/word/2010/wordml" xmlns:w15="http://schemas.microsoft.com/office/word/2012/wordml" xmlns:w16cex="http://schemas.microsoft.com/office/word/2018/wordml/cex" xmlns:w16cid="http://schemas.microsoft.com/office/word/2016/wordml/cid" xmlns:w16="http://schemas.microsoft.com/office/word/2018/wordml" xmlns:w16sdtdh="http://schemas.microsoft.com/office/word/2020/wordml/sdtdatahash" xmlns:w16se="http://schemas.microsoft.com/office/word/2015/wordml/symex" mc:Ignorable="w14 w15 w16se w16cid w16 w16cex w16sdtdh">
   <w:font w:name="Symbol">
     <w:panose1 w:val="05050102010706020507"/>
     <w:charset w:val="02"/>
@@ -4897,14 +5305,14 @@
     <w:charset w:val="00"/>
     <w:family w:val="swiss"/>
     <w:pitch w:val="variable"/>
-    <w:sig w:usb0="E0002AFF" w:usb1="C000247B" w:usb2="00000009" w:usb3="00000000" w:csb0="000001FF" w:csb1="00000000"/>
+    <w:sig w:usb0="E4002EFF" w:usb1="C000247B" w:usb2="00000009" w:usb3="00000000" w:csb0="000001FF" w:csb1="00000000"/>
   </w:font>
   <w:font w:name="Calibri Light">
     <w:panose1 w:val="020F0302020204030204"/>
     <w:charset w:val="00"/>
     <w:family w:val="swiss"/>
     <w:pitch w:val="variable"/>
-    <w:sig w:usb0="E0002AFF" w:usb1="C000247B" w:usb2="00000009" w:usb3="00000000" w:csb0="000001FF" w:csb1="00000000"/>
+    <w:sig w:usb0="E4002EFF" w:usb1="C000247B" w:usb2="00000009" w:usb3="00000000" w:csb0="000001FF" w:csb1="00000000"/>
   </w:font>
   <w:font w:name="Segoe UI">
     <w:panose1 w:val="020B0502040204020203"/>
@@ -4917,7 +5325,7 @@
 </file>
 
 <file path=word/glossary/settings.xml><?xml version="1.0" encoding="utf-8"?>
-<w:settings xmlns:mc="http://schemas.openxmlformats.org/markup-compatibility/2006" xmlns:o="urn:schemas-microsoft-com:office:office" xmlns:r="http://schemas.openxmlformats.org/officeDocument/2006/relationships" xmlns:m="http://schemas.openxmlformats.org/officeDocument/2006/math" xmlns:v="urn:schemas-microsoft-com:vml" xmlns:w10="urn:schemas-microsoft-com:office:word" xmlns:w="http://schemas.openxmlformats.org/wordprocessingml/2006/main" xmlns:w14="http://schemas.microsoft.com/office/word/2010/wordml" xmlns:w15="http://schemas.microsoft.com/office/word/2012/wordml" xmlns:w16se="http://schemas.microsoft.com/office/word/2015/wordml/symex" xmlns:sl="http://schemas.openxmlformats.org/schemaLibrary/2006/main" mc:Ignorable="w14 w15 w16se">
+<w:settings xmlns:mc="http://schemas.openxmlformats.org/markup-compatibility/2006" xmlns:o="urn:schemas-microsoft-com:office:office" xmlns:r="http://schemas.openxmlformats.org/officeDocument/2006/relationships" xmlns:m="http://schemas.openxmlformats.org/officeDocument/2006/math" xmlns:v="urn:schemas-microsoft-com:vml" xmlns:w10="urn:schemas-microsoft-com:office:word" xmlns:w="http://schemas.openxmlformats.org/wordprocessingml/2006/main" xmlns:w14="http://schemas.microsoft.com/office/word/2010/wordml" xmlns:w15="http://schemas.microsoft.com/office/word/2012/wordml" xmlns:w16cex="http://schemas.microsoft.com/office/word/2018/wordml/cex" xmlns:w16cid="http://schemas.microsoft.com/office/word/2016/wordml/cid" xmlns:w16="http://schemas.microsoft.com/office/word/2018/wordml" xmlns:w16sdtdh="http://schemas.microsoft.com/office/word/2020/wordml/sdtdatahash" xmlns:w16se="http://schemas.microsoft.com/office/word/2015/wordml/symex" xmlns:sl="http://schemas.openxmlformats.org/schemaLibrary/2006/main" mc:Ignorable="w14 w15 w16se w16cid w16 w16cex w16sdtdh">
   <w:view w:val="normal"/>
   <w:defaultTabStop w:val="708"/>
   <w:hyphenationZone w:val="425"/>
@@ -4929,11 +5337,14 @@
     <w:compatSetting w:name="enableOpenTypeFeatures" w:uri="http://schemas.microsoft.com/office/word" w:val="1"/>
     <w:compatSetting w:name="doNotFlipMirrorIndents" w:uri="http://schemas.microsoft.com/office/word" w:val="1"/>
     <w:compatSetting w:name="differentiateMultirowTableHeaders" w:uri="http://schemas.microsoft.com/office/word" w:val="1"/>
+    <w:compatSetting w:name="useWord2013TrackBottomHyphenation" w:uri="http://schemas.microsoft.com/office/word" w:val="1"/>
   </w:compat>
   <w:rsids>
     <w:rsidRoot w:val="0032679A"/>
     <w:rsid w:val="001C214B"/>
+    <w:rsid w:val="002869EB"/>
     <w:rsid w:val="0032679A"/>
+    <w:rsid w:val="00985C73"/>
   </w:rsids>
   <m:mathPr>
     <m:mathFont m:val="Cambria Math"/>
@@ -4950,14 +5361,14 @@
   </m:mathPr>
   <w:themeFontLang w:val="nl-NL"/>
   <w:clrSchemeMapping w:bg1="light1" w:t1="dark1" w:bg2="light2" w:t2="dark2" w:accent1="accent1" w:accent2="accent2" w:accent3="accent3" w:accent4="accent4" w:accent5="accent5" w:accent6="accent6" w:hyperlink="hyperlink" w:followedHyperlink="followedHyperlink"/>
-  <w:decimalSymbol w:val=","/>
-  <w:listSeparator w:val=";"/>
+  <w:decimalSymbol w:val="."/>
+  <w:listSeparator w:val=","/>
   <w15:chartTrackingRefBased/>
 </w:settings>
 </file>
 
 <file path=word/glossary/styles.xml><?xml version="1.0" encoding="utf-8"?>
-<w:styles xmlns:mc="http://schemas.openxmlformats.org/markup-compatibility/2006" xmlns:r="http://schemas.openxmlformats.org/officeDocument/2006/relationships" xmlns:w="http://schemas.openxmlformats.org/wordprocessingml/2006/main" xmlns:w14="http://schemas.microsoft.com/office/word/2010/wordml" xmlns:w15="http://schemas.microsoft.com/office/word/2012/wordml" xmlns:w16se="http://schemas.microsoft.com/office/word/2015/wordml/symex" mc:Ignorable="w14 w15 w16se">
+<w:styles xmlns:mc="http://schemas.openxmlformats.org/markup-compatibility/2006" xmlns:r="http://schemas.openxmlformats.org/officeDocument/2006/relationships" xmlns:w="http://schemas.openxmlformats.org/wordprocessingml/2006/main" xmlns:w14="http://schemas.microsoft.com/office/word/2010/wordml" xmlns:w15="http://schemas.microsoft.com/office/word/2012/wordml" xmlns:w16cex="http://schemas.microsoft.com/office/word/2018/wordml/cex" xmlns:w16cid="http://schemas.microsoft.com/office/word/2016/wordml/cid" xmlns:w16="http://schemas.microsoft.com/office/word/2018/wordml" xmlns:w16sdtdh="http://schemas.microsoft.com/office/word/2020/wordml/sdtdatahash" xmlns:w16se="http://schemas.microsoft.com/office/word/2015/wordml/symex" mc:Ignorable="w14 w15 w16se w16cid w16 w16cex w16sdtdh">
   <w:docDefaults>
     <w:rPrDefault>
       <w:rPr>
@@ -4973,7 +5384,7 @@
       </w:pPr>
     </w:pPrDefault>
   </w:docDefaults>
-  <w:latentStyles w:defLockedState="0" w:defUIPriority="99" w:defSemiHidden="0" w:defUnhideWhenUsed="0" w:defQFormat="0" w:count="371">
+  <w:latentStyles w:defLockedState="0" w:defUIPriority="99" w:defSemiHidden="0" w:defUnhideWhenUsed="0" w:defQFormat="0" w:count="376">
     <w:lsdException w:name="Normal" w:uiPriority="0" w:qFormat="1"/>
     <w:lsdException w:name="heading 1" w:uiPriority="9" w:qFormat="1"/>
     <w:lsdException w:name="heading 2" w:semiHidden="1" w:uiPriority="9" w:unhideWhenUsed="1" w:qFormat="1"/>
@@ -5345,6 +5756,11 @@
     <w:lsdException w:name="List Table 5 Dark Accent 6" w:uiPriority="50"/>
     <w:lsdException w:name="List Table 6 Colorful Accent 6" w:uiPriority="51"/>
     <w:lsdException w:name="List Table 7 Colorful Accent 6" w:uiPriority="52"/>
+    <w:lsdException w:name="Mention" w:semiHidden="1" w:unhideWhenUsed="1"/>
+    <w:lsdException w:name="Smart Hyperlink" w:semiHidden="1" w:unhideWhenUsed="1"/>
+    <w:lsdException w:name="Hashtag" w:semiHidden="1" w:unhideWhenUsed="1"/>
+    <w:lsdException w:name="Unresolved Mention" w:semiHidden="1" w:unhideWhenUsed="1"/>
+    <w:lsdException w:name="Smart Link" w:semiHidden="1" w:unhideWhenUsed="1"/>
   </w:latentStyles>
   <w:style w:type="paragraph" w:default="1" w:styleId="Standaard">
     <w:name w:val="Normal"/>
@@ -5407,7 +5823,7 @@
 </file>
 
 <file path=word/glossary/webSettings.xml><?xml version="1.0" encoding="utf-8"?>
-<w:webSettings xmlns:mc="http://schemas.openxmlformats.org/markup-compatibility/2006" xmlns:r="http://schemas.openxmlformats.org/officeDocument/2006/relationships" xmlns:w="http://schemas.openxmlformats.org/wordprocessingml/2006/main" xmlns:w14="http://schemas.microsoft.com/office/word/2010/wordml" xmlns:w15="http://schemas.microsoft.com/office/word/2012/wordml" xmlns:w16se="http://schemas.microsoft.com/office/word/2015/wordml/symex" mc:Ignorable="w14 w15 w16se">
+<w:webSettings xmlns:mc="http://schemas.openxmlformats.org/markup-compatibility/2006" xmlns:r="http://schemas.openxmlformats.org/officeDocument/2006/relationships" xmlns:w="http://schemas.openxmlformats.org/wordprocessingml/2006/main" xmlns:w14="http://schemas.microsoft.com/office/word/2010/wordml" xmlns:w15="http://schemas.microsoft.com/office/word/2012/wordml" xmlns:w16cex="http://schemas.microsoft.com/office/word/2018/wordml/cex" xmlns:w16cid="http://schemas.microsoft.com/office/word/2016/wordml/cid" xmlns:w16="http://schemas.microsoft.com/office/word/2018/wordml" xmlns:w16sdtdh="http://schemas.microsoft.com/office/word/2020/wordml/sdtdatahash" xmlns:w16se="http://schemas.microsoft.com/office/word/2015/wordml/symex" mc:Ignorable="w14 w15 w16se w16cid w16 w16cex w16sdtdh">
   <w:optimizeForBrowser/>
   <w:allowPNG/>
 </w:webSettings>
@@ -5983,7 +6399,23 @@
 </file>
 
 <file path=customXml/itemProps1.xml><?xml version="1.0" encoding="utf-8"?>
-<ds:datastoreItem xmlns:ds="http://schemas.openxmlformats.org/officeDocument/2006/customXml" ds:itemID="{71C1D9CC-AC04-4BC8-AEFB-4DE108547132}"/>
+<ds:datastoreItem xmlns:ds="http://schemas.openxmlformats.org/officeDocument/2006/customXml" ds:itemID="{71C1D9CC-AC04-4BC8-AEFB-4DE108547132}">
+  <ds:schemaRefs>
+    <ds:schemaRef ds:uri="http://schemas.microsoft.com/office/2006/metadata/contentType"/>
+    <ds:schemaRef ds:uri="http://schemas.microsoft.com/office/2006/metadata/properties/metaAttributes"/>
+    <ds:schemaRef ds:uri="http://www.w3.org/2001/XMLSchema"/>
+    <ds:schemaRef ds:uri="http://schemas.microsoft.com/office/2006/metadata/properties"/>
+    <ds:schemaRef ds:uri="http://schemas.microsoft.com/sharepoint/v3"/>
+    <ds:schemaRef ds:uri="b7e4e9fd-5e36-4299-889f-f6136aff670e"/>
+    <ds:schemaRef ds:uri="fbafb59e-d651-4668-8e65-f7f85ceca18b"/>
+    <ds:schemaRef ds:uri="http://schemas.microsoft.com/office/2006/documentManagement/types"/>
+    <ds:schemaRef ds:uri="http://schemas.microsoft.com/office/infopath/2007/PartnerControls"/>
+    <ds:schemaRef ds:uri="http://schemas.openxmlformats.org/package/2006/metadata/core-properties"/>
+    <ds:schemaRef ds:uri="http://purl.org/dc/elements/1.1/"/>
+    <ds:schemaRef ds:uri="http://purl.org/dc/terms/"/>
+    <ds:schemaRef ds:uri="http://schemas.microsoft.com/internal/obd"/>
+  </ds:schemaRefs>
+</ds:datastoreItem>
 </file>
 
 <file path=customXml/itemProps2.xml><?xml version="1.0" encoding="utf-8"?>
@@ -5997,16 +6429,11 @@
 <file path=customXml/itemProps3.xml><?xml version="1.0" encoding="utf-8"?>
 <ds:datastoreItem xmlns:ds="http://schemas.openxmlformats.org/officeDocument/2006/customXml" ds:itemID="{7F26A801-F9B6-4CC3-B424-63B0B431BCCF}">
   <ds:schemaRefs>
-    <ds:schemaRef ds:uri="http://schemas.microsoft.com/office/2006/documentManagement/types"/>
-    <ds:schemaRef ds:uri="http://schemas.openxmlformats.org/package/2006/metadata/core-properties"/>
-    <ds:schemaRef ds:uri="http://purl.org/dc/dcmitype/"/>
-    <ds:schemaRef ds:uri="45fa6d14-934b-44a0-9747-c035f1438e9b"/>
-    <ds:schemaRef ds:uri="9b23f896-9a04-4114-b73b-55cbe372e205"/>
-    <ds:schemaRef ds:uri="http://purl.org/dc/elements/1.1/"/>
     <ds:schemaRef ds:uri="http://schemas.microsoft.com/office/2006/metadata/properties"/>
     <ds:schemaRef ds:uri="http://schemas.microsoft.com/office/infopath/2007/PartnerControls"/>
-    <ds:schemaRef ds:uri="http://www.w3.org/XML/1998/namespace"/>
-    <ds:schemaRef ds:uri="http://purl.org/dc/terms/"/>
+    <ds:schemaRef ds:uri="b7e4e9fd-5e36-4299-889f-f6136aff670e"/>
+    <ds:schemaRef ds:uri="http://schemas.microsoft.com/sharepoint/v3"/>
+    <ds:schemaRef ds:uri="fbafb59e-d651-4668-8e65-f7f85ceca18b"/>
   </ds:schemaRefs>
 </ds:datastoreItem>
 </file>

</xml_diff>